<commit_message>
Added second graph (cancer) and analysis.
</commit_message>
<xml_diff>
--- a/PerceptronLearning.docx
+++ b/PerceptronLearning.docx
@@ -37,6 +37,33 @@
       </w:r>
     </w:p>
     <w:p/>
+    <w:p>
+      <w:r>
+        <w:rPr>
+          <w:noProof/>
+        </w:rPr>
+        <w:lastRenderedPageBreak/>
+        <w:drawing>
+          <wp:inline distT="0" distB="0" distL="0" distR="0" wp14:anchorId="53593E23" wp14:editId="21B1AD3E">
+            <wp:extent cx="5486400" cy="3771900"/>
+            <wp:effectExtent l="0" t="0" r="25400" b="12700"/>
+            <wp:docPr id="2" name="Chart 2"/>
+            <wp:cNvGraphicFramePr/>
+            <a:graphic xmlns:a="http://schemas.openxmlformats.org/drawingml/2006/main">
+              <a:graphicData uri="http://schemas.openxmlformats.org/drawingml/2006/chart">
+                <c:chart xmlns:c="http://schemas.openxmlformats.org/drawingml/2006/chart" xmlns:r="http://schemas.openxmlformats.org/officeDocument/2006/relationships" r:id="rId6"/>
+              </a:graphicData>
+            </a:graphic>
+          </wp:inline>
+        </w:drawing>
+      </w:r>
+    </w:p>
+    <w:p/>
+    <w:p>
+      <w:r>
+        <w:t>This is the graph of the perceptron working to solve cancer itself. Like the previous graph, the upper error begins high and lowers over the first part of the iterations, then plateaus for the remaining iterations. Unlike the previous graph, the error does not eventually reach zero, because we only run it 1000 iterations, under the assumption that it is not likely to be linearly separable if it does not reach zero within that many attempts. With this in mind, we conclude that these data are not linearly separable.</w:t>
+      </w:r>
+    </w:p>
     <w:p>
       <w:bookmarkStart w:id="0" w:name="_GoBack"/>
       <w:bookmarkEnd w:id="0"/>
@@ -1529,11 +1556,11 @@
         </c:dLbls>
         <c:marker val="1"/>
         <c:smooth val="0"/>
-        <c:axId val="2138060168"/>
-        <c:axId val="2138054744"/>
+        <c:axId val="2095535256"/>
+        <c:axId val="2095542040"/>
       </c:lineChart>
       <c:catAx>
-        <c:axId val="2138060168"/>
+        <c:axId val="2095535256"/>
         <c:scaling>
           <c:orientation val="minMax"/>
         </c:scaling>
@@ -1561,7 +1588,7 @@
         <c:majorTickMark val="out"/>
         <c:minorTickMark val="none"/>
         <c:tickLblPos val="nextTo"/>
-        <c:crossAx val="2138054744"/>
+        <c:crossAx val="2095542040"/>
         <c:crosses val="autoZero"/>
         <c:auto val="1"/>
         <c:lblAlgn val="ctr"/>
@@ -1569,7 +1596,7 @@
         <c:noMultiLvlLbl val="0"/>
       </c:catAx>
       <c:valAx>
-        <c:axId val="2138054744"/>
+        <c:axId val="2095542040"/>
         <c:scaling>
           <c:orientation val="minMax"/>
         </c:scaling>
@@ -1599,7 +1626,3139 @@
         <c:majorTickMark val="out"/>
         <c:minorTickMark val="none"/>
         <c:tickLblPos val="nextTo"/>
-        <c:crossAx val="2138060168"/>
+        <c:crossAx val="2095535256"/>
+        <c:crosses val="autoZero"/>
+        <c:crossBetween val="between"/>
+      </c:valAx>
+    </c:plotArea>
+    <c:plotVisOnly val="1"/>
+    <c:dispBlanksAs val="gap"/>
+    <c:showDLblsOverMax val="0"/>
+  </c:chart>
+  <c:externalData r:id="rId1">
+    <c:autoUpdate val="0"/>
+  </c:externalData>
+</c:chartSpace>
+</file>
+
+<file path=word/charts/chart2.xml><?xml version="1.0" encoding="utf-8"?>
+<c:chartSpace xmlns:c="http://schemas.openxmlformats.org/drawingml/2006/chart" xmlns:a="http://schemas.openxmlformats.org/drawingml/2006/main" xmlns:r="http://schemas.openxmlformats.org/officeDocument/2006/relationships">
+  <c:date1904 val="0"/>
+  <c:lang val="en-US"/>
+  <c:roundedCorners val="0"/>
+  <mc:AlternateContent xmlns:mc="http://schemas.openxmlformats.org/markup-compatibility/2006">
+    <mc:Choice xmlns:c14="http://schemas.microsoft.com/office/drawing/2007/8/2/chart" Requires="c14">
+      <c14:style val="118"/>
+    </mc:Choice>
+    <mc:Fallback>
+      <c:style val="18"/>
+    </mc:Fallback>
+  </mc:AlternateContent>
+  <c:chart>
+    <c:autoTitleDeleted val="0"/>
+    <c:plotArea>
+      <c:layout/>
+      <c:lineChart>
+        <c:grouping val="standard"/>
+        <c:varyColors val="0"/>
+        <c:ser>
+          <c:idx val="0"/>
+          <c:order val="0"/>
+          <c:marker>
+            <c:symbol val="none"/>
+          </c:marker>
+          <c:val>
+            <c:numRef>
+              <c:f>Sheet1!$A$1:$A$1000</c:f>
+              <c:numCache>
+                <c:formatCode>General</c:formatCode>
+                <c:ptCount val="1000"/>
+                <c:pt idx="0">
+                  <c:v>0.650073206442166</c:v>
+                </c:pt>
+                <c:pt idx="1">
+                  <c:v>0.650073206442166</c:v>
+                </c:pt>
+                <c:pt idx="2">
+                  <c:v>0.650073206442166</c:v>
+                </c:pt>
+                <c:pt idx="3">
+                  <c:v>0.120058565153733</c:v>
+                </c:pt>
+                <c:pt idx="4">
+                  <c:v>0.650073206442166</c:v>
+                </c:pt>
+                <c:pt idx="5">
+                  <c:v>0.650073206442166</c:v>
+                </c:pt>
+                <c:pt idx="6">
+                  <c:v>0.64714494875549</c:v>
+                </c:pt>
+                <c:pt idx="7">
+                  <c:v>0.368960468521229</c:v>
+                </c:pt>
+                <c:pt idx="8">
+                  <c:v>0.161054172767203</c:v>
+                </c:pt>
+                <c:pt idx="9">
+                  <c:v>0.650073206442166</c:v>
+                </c:pt>
+                <c:pt idx="10">
+                  <c:v>0.650073206442166</c:v>
+                </c:pt>
+                <c:pt idx="11">
+                  <c:v>0.648609077598828</c:v>
+                </c:pt>
+                <c:pt idx="12">
+                  <c:v>0.619326500732064</c:v>
+                </c:pt>
+                <c:pt idx="13">
+                  <c:v>0.118594436310395</c:v>
+                </c:pt>
+                <c:pt idx="14">
+                  <c:v>0.650073206442166</c:v>
+                </c:pt>
+                <c:pt idx="15">
+                  <c:v>0.64714494875549</c:v>
+                </c:pt>
+                <c:pt idx="16">
+                  <c:v>0.273792093704245</c:v>
+                </c:pt>
+                <c:pt idx="17">
+                  <c:v>0.112737920937042</c:v>
+                </c:pt>
+                <c:pt idx="18">
+                  <c:v>0.306002928257686</c:v>
+                </c:pt>
+                <c:pt idx="19">
+                  <c:v>0.648609077598828</c:v>
+                </c:pt>
+                <c:pt idx="20">
+                  <c:v>0.437774524158125</c:v>
+                </c:pt>
+                <c:pt idx="21">
+                  <c:v>0.115666178623718</c:v>
+                </c:pt>
+                <c:pt idx="22">
+                  <c:v>0.648609077598828</c:v>
+                </c:pt>
+                <c:pt idx="23">
+                  <c:v>0.648609077598828</c:v>
+                </c:pt>
+                <c:pt idx="24">
+                  <c:v>0.575402635431918</c:v>
+                </c:pt>
+                <c:pt idx="25">
+                  <c:v>0.188872620790629</c:v>
+                </c:pt>
+                <c:pt idx="26">
+                  <c:v>0.648609077598828</c:v>
+                </c:pt>
+                <c:pt idx="27">
+                  <c:v>0.645680819912152</c:v>
+                </c:pt>
+                <c:pt idx="28">
+                  <c:v>0.405563689604685</c:v>
+                </c:pt>
+                <c:pt idx="29">
+                  <c:v>0.0966325036603221</c:v>
+                </c:pt>
+                <c:pt idx="30">
+                  <c:v>0.650073206442166</c:v>
+                </c:pt>
+                <c:pt idx="31">
+                  <c:v>0.648609077598828</c:v>
+                </c:pt>
+                <c:pt idx="32">
+                  <c:v>0.644216691068814</c:v>
+                </c:pt>
+                <c:pt idx="33">
+                  <c:v>0.128843338213762</c:v>
+                </c:pt>
+                <c:pt idx="34">
+                  <c:v>0.193265007320644</c:v>
+                </c:pt>
+                <c:pt idx="35">
+                  <c:v>0.648609077598828</c:v>
+                </c:pt>
+                <c:pt idx="36">
+                  <c:v>0.572474377745241</c:v>
+                </c:pt>
+                <c:pt idx="37">
+                  <c:v>0.330893118594436</c:v>
+                </c:pt>
+                <c:pt idx="38">
+                  <c:v>0.127379209370424</c:v>
+                </c:pt>
+                <c:pt idx="39">
+                  <c:v>0.0995607613469985</c:v>
+                </c:pt>
+                <c:pt idx="40">
+                  <c:v>0.301610541727672</c:v>
+                </c:pt>
+                <c:pt idx="41">
+                  <c:v>0.109809663250366</c:v>
+                </c:pt>
+                <c:pt idx="42">
+                  <c:v>0.650073206442166</c:v>
+                </c:pt>
+                <c:pt idx="43">
+                  <c:v>0.650073206442166</c:v>
+                </c:pt>
+                <c:pt idx="44">
+                  <c:v>0.371888726207906</c:v>
+                </c:pt>
+                <c:pt idx="45">
+                  <c:v>0.108345534407027</c:v>
+                </c:pt>
+                <c:pt idx="46">
+                  <c:v>0.130307467057101</c:v>
+                </c:pt>
+                <c:pt idx="47">
+                  <c:v>0.650073206442166</c:v>
+                </c:pt>
+                <c:pt idx="48">
+                  <c:v>0.44216691068814</c:v>
+                </c:pt>
+                <c:pt idx="49">
+                  <c:v>0.330893118594436</c:v>
+                </c:pt>
+                <c:pt idx="50">
+                  <c:v>0.112737920937042</c:v>
+                </c:pt>
+                <c:pt idx="51">
+                  <c:v>0.341142020497803</c:v>
+                </c:pt>
+                <c:pt idx="52">
+                  <c:v>0.389458272327964</c:v>
+                </c:pt>
+                <c:pt idx="53">
+                  <c:v>0.256222547584187</c:v>
+                </c:pt>
+                <c:pt idx="54">
+                  <c:v>0.120058565153733</c:v>
+                </c:pt>
+                <c:pt idx="55">
+                  <c:v>0.439238653001464</c:v>
+                </c:pt>
+                <c:pt idx="56">
+                  <c:v>0.259150805270863</c:v>
+                </c:pt>
+                <c:pt idx="57">
+                  <c:v>0.120058565153733</c:v>
+                </c:pt>
+                <c:pt idx="58">
+                  <c:v>0.158125915080527</c:v>
+                </c:pt>
+                <c:pt idx="59">
+                  <c:v>0.650073206442166</c:v>
+                </c:pt>
+                <c:pt idx="60">
+                  <c:v>0.594436310395314</c:v>
+                </c:pt>
+                <c:pt idx="61">
+                  <c:v>0.411420204978038</c:v>
+                </c:pt>
+                <c:pt idx="62">
+                  <c:v>0.235724743777452</c:v>
+                </c:pt>
+                <c:pt idx="63">
+                  <c:v>0.111273792093704</c:v>
+                </c:pt>
+                <c:pt idx="64">
+                  <c:v>0.650073206442166</c:v>
+                </c:pt>
+                <c:pt idx="65">
+                  <c:v>0.609077598828696</c:v>
+                </c:pt>
+                <c:pt idx="66">
+                  <c:v>0.276720351390922</c:v>
+                </c:pt>
+                <c:pt idx="67">
+                  <c:v>0.0966325036603221</c:v>
+                </c:pt>
+                <c:pt idx="68">
+                  <c:v>0.133235724743777</c:v>
+                </c:pt>
+                <c:pt idx="69">
+                  <c:v>0.412884333821376</c:v>
+                </c:pt>
+                <c:pt idx="70">
+                  <c:v>0.190336749633967</c:v>
+                </c:pt>
+                <c:pt idx="71">
+                  <c:v>0.089311859443631</c:v>
+                </c:pt>
+                <c:pt idx="72">
+                  <c:v>0.0995607613469985</c:v>
+                </c:pt>
+                <c:pt idx="73">
+                  <c:v>0.187408491947291</c:v>
+                </c:pt>
+                <c:pt idx="74">
+                  <c:v>0.193265007320644</c:v>
+                </c:pt>
+                <c:pt idx="75">
+                  <c:v>0.0746705710102489</c:v>
+                </c:pt>
+                <c:pt idx="76">
+                  <c:v>0.645680819912152</c:v>
+                </c:pt>
+                <c:pt idx="77">
+                  <c:v>0.535871156661786</c:v>
+                </c:pt>
+                <c:pt idx="78">
+                  <c:v>0.19619326500732</c:v>
+                </c:pt>
+                <c:pt idx="79">
+                  <c:v>0.0702781844802342</c:v>
+                </c:pt>
+                <c:pt idx="80">
+                  <c:v>0.496339677891654</c:v>
+                </c:pt>
+                <c:pt idx="81">
+                  <c:v>0.0702781844802342</c:v>
+                </c:pt>
+                <c:pt idx="82">
+                  <c:v>0.534407027818448</c:v>
+                </c:pt>
+                <c:pt idx="83">
+                  <c:v>0.159590043923865</c:v>
+                </c:pt>
+                <c:pt idx="84">
+                  <c:v>0.0878477306002928</c:v>
+                </c:pt>
+                <c:pt idx="85">
+                  <c:v>0.143484626647144</c:v>
+                </c:pt>
+                <c:pt idx="86">
+                  <c:v>0.298682284040995</c:v>
+                </c:pt>
+                <c:pt idx="87">
+                  <c:v>0.125915080527086</c:v>
+                </c:pt>
+                <c:pt idx="88">
+                  <c:v>0.0790629575402635</c:v>
+                </c:pt>
+                <c:pt idx="89">
+                  <c:v>0.348462664714494</c:v>
+                </c:pt>
+                <c:pt idx="90">
+                  <c:v>0.109809663250366</c:v>
+                </c:pt>
+                <c:pt idx="91">
+                  <c:v>0.0922401171303074</c:v>
+                </c:pt>
+                <c:pt idx="92">
+                  <c:v>0.348462664714494</c:v>
+                </c:pt>
+                <c:pt idx="93">
+                  <c:v>0.112737920937042</c:v>
+                </c:pt>
+                <c:pt idx="94">
+                  <c:v>0.431918008784773</c:v>
+                </c:pt>
+                <c:pt idx="95">
+                  <c:v>0.226939970717423</c:v>
+                </c:pt>
+                <c:pt idx="96">
+                  <c:v>0.0878477306002928</c:v>
+                </c:pt>
+                <c:pt idx="97">
+                  <c:v>0.23718887262079</c:v>
+                </c:pt>
+                <c:pt idx="98">
+                  <c:v>0.153733528550512</c:v>
+                </c:pt>
+                <c:pt idx="99">
+                  <c:v>0.106881405563689</c:v>
+                </c:pt>
+                <c:pt idx="100">
+                  <c:v>0.0849194729136164</c:v>
+                </c:pt>
+                <c:pt idx="101">
+                  <c:v>0.650073206442166</c:v>
+                </c:pt>
+                <c:pt idx="102">
+                  <c:v>0.373352855051244</c:v>
+                </c:pt>
+                <c:pt idx="103">
+                  <c:v>0.112737920937042</c:v>
+                </c:pt>
+                <c:pt idx="104">
+                  <c:v>0.0775988286969253</c:v>
+                </c:pt>
+                <c:pt idx="105">
+                  <c:v>0.579795021961932</c:v>
+                </c:pt>
+                <c:pt idx="106">
+                  <c:v>0.238653001464128</c:v>
+                </c:pt>
+                <c:pt idx="107">
+                  <c:v>0.101024890190336</c:v>
+                </c:pt>
+                <c:pt idx="108">
+                  <c:v>0.260614934114202</c:v>
+                </c:pt>
+                <c:pt idx="109">
+                  <c:v>0.0907759882869692</c:v>
+                </c:pt>
+                <c:pt idx="110">
+                  <c:v>0.0980966325036603</c:v>
+                </c:pt>
+                <c:pt idx="111">
+                  <c:v>0.279648609077598</c:v>
+                </c:pt>
+                <c:pt idx="112">
+                  <c:v>0.120058565153733</c:v>
+                </c:pt>
+                <c:pt idx="113">
+                  <c:v>0.0819912152269399</c:v>
+                </c:pt>
+                <c:pt idx="114">
+                  <c:v>0.0951683748169839</c:v>
+                </c:pt>
+                <c:pt idx="115">
+                  <c:v>0.218155197657393</c:v>
+                </c:pt>
+                <c:pt idx="116">
+                  <c:v>0.256222547584187</c:v>
+                </c:pt>
+                <c:pt idx="117">
+                  <c:v>0.108345534407027</c:v>
+                </c:pt>
+                <c:pt idx="118">
+                  <c:v>0.0805270863836017</c:v>
+                </c:pt>
+                <c:pt idx="119">
+                  <c:v>0.346998535871156</c:v>
+                </c:pt>
+                <c:pt idx="120">
+                  <c:v>0.0863836017569546</c:v>
+                </c:pt>
+                <c:pt idx="121">
+                  <c:v>0.134699853587115</c:v>
+                </c:pt>
+                <c:pt idx="122">
+                  <c:v>0.19619326500732</c:v>
+                </c:pt>
+                <c:pt idx="123">
+                  <c:v>0.106881405563689</c:v>
+                </c:pt>
+                <c:pt idx="124">
+                  <c:v>0.0805270863836017</c:v>
+                </c:pt>
+                <c:pt idx="125">
+                  <c:v>0.298682284040995</c:v>
+                </c:pt>
+                <c:pt idx="126">
+                  <c:v>0.146412884333821</c:v>
+                </c:pt>
+                <c:pt idx="127">
+                  <c:v>0.0702781844802342</c:v>
+                </c:pt>
+                <c:pt idx="128">
+                  <c:v>0.112737920937042</c:v>
+                </c:pt>
+                <c:pt idx="129">
+                  <c:v>0.436310395314787</c:v>
+                </c:pt>
+                <c:pt idx="130">
+                  <c:v>0.171303074670571</c:v>
+                </c:pt>
+                <c:pt idx="131">
+                  <c:v>0.0922401171303074</c:v>
+                </c:pt>
+                <c:pt idx="132">
+                  <c:v>0.535871156661786</c:v>
+                </c:pt>
+                <c:pt idx="133">
+                  <c:v>0.240117130307467</c:v>
+                </c:pt>
+                <c:pt idx="134">
+                  <c:v>0.103953147877013</c:v>
+                </c:pt>
+                <c:pt idx="135">
+                  <c:v>0.200585651537335</c:v>
+                </c:pt>
+                <c:pt idx="136">
+                  <c:v>0.159590043923865</c:v>
+                </c:pt>
+                <c:pt idx="137">
+                  <c:v>0.136163982430453</c:v>
+                </c:pt>
+                <c:pt idx="138">
+                  <c:v>0.354319180087847</c:v>
+                </c:pt>
+                <c:pt idx="139">
+                  <c:v>0.124450951683748</c:v>
+                </c:pt>
+                <c:pt idx="140">
+                  <c:v>0.0644216691068814</c:v>
+                </c:pt>
+                <c:pt idx="141">
+                  <c:v>0.0966325036603221</c:v>
+                </c:pt>
+                <c:pt idx="142">
+                  <c:v>0.127379209370424</c:v>
+                </c:pt>
+                <c:pt idx="143">
+                  <c:v>0.0614934114202049</c:v>
+                </c:pt>
+                <c:pt idx="144">
+                  <c:v>0.185944363103953</c:v>
+                </c:pt>
+                <c:pt idx="145">
+                  <c:v>0.127379209370424</c:v>
+                </c:pt>
+                <c:pt idx="146">
+                  <c:v>0.0424597364568082</c:v>
+                </c:pt>
+                <c:pt idx="147">
+                  <c:v>0.307467057101024</c:v>
+                </c:pt>
+                <c:pt idx="148">
+                  <c:v>0.260614934114202</c:v>
+                </c:pt>
+                <c:pt idx="149">
+                  <c:v>0.0775988286969253</c:v>
+                </c:pt>
+                <c:pt idx="150">
+                  <c:v>0.0702781844802342</c:v>
+                </c:pt>
+                <c:pt idx="151">
+                  <c:v>0.455344070278184</c:v>
+                </c:pt>
+                <c:pt idx="152">
+                  <c:v>0.22108345534407</c:v>
+                </c:pt>
+                <c:pt idx="153">
+                  <c:v>0.133235724743777</c:v>
+                </c:pt>
+                <c:pt idx="154">
+                  <c:v>0.0644216691068814</c:v>
+                </c:pt>
+                <c:pt idx="155">
+                  <c:v>0.440702781844802</c:v>
+                </c:pt>
+                <c:pt idx="156">
+                  <c:v>0.159590043923865</c:v>
+                </c:pt>
+                <c:pt idx="157">
+                  <c:v>0.0629575402635432</c:v>
+                </c:pt>
+                <c:pt idx="158">
+                  <c:v>0.0746705710102489</c:v>
+                </c:pt>
+                <c:pt idx="159">
+                  <c:v>0.15519765739385</c:v>
+                </c:pt>
+                <c:pt idx="160">
+                  <c:v>0.0834553440702781</c:v>
+                </c:pt>
+                <c:pt idx="161">
+                  <c:v>0.0658857979502196</c:v>
+                </c:pt>
+                <c:pt idx="162">
+                  <c:v>0.158125915080527</c:v>
+                </c:pt>
+                <c:pt idx="163">
+                  <c:v>0.0614934114202049</c:v>
+                </c:pt>
+                <c:pt idx="164">
+                  <c:v>0.111273792093704</c:v>
+                </c:pt>
+                <c:pt idx="165">
+                  <c:v>0.112737920937042</c:v>
+                </c:pt>
+                <c:pt idx="166">
+                  <c:v>0.0571010248901903</c:v>
+                </c:pt>
+                <c:pt idx="167">
+                  <c:v>0.0629575402635432</c:v>
+                </c:pt>
+                <c:pt idx="168">
+                  <c:v>0.245973645680819</c:v>
+                </c:pt>
+                <c:pt idx="169">
+                  <c:v>0.0732064421669106</c:v>
+                </c:pt>
+                <c:pt idx="170">
+                  <c:v>0.0805270863836017</c:v>
+                </c:pt>
+                <c:pt idx="171">
+                  <c:v>0.443631039531478</c:v>
+                </c:pt>
+                <c:pt idx="172">
+                  <c:v>0.161054172767203</c:v>
+                </c:pt>
+                <c:pt idx="173">
+                  <c:v>0.0673499267935578</c:v>
+                </c:pt>
+                <c:pt idx="174">
+                  <c:v>0.234260614934114</c:v>
+                </c:pt>
+                <c:pt idx="175">
+                  <c:v>0.105417276720351</c:v>
+                </c:pt>
+                <c:pt idx="176">
+                  <c:v>0.216691068814055</c:v>
+                </c:pt>
+                <c:pt idx="177">
+                  <c:v>0.26207906295754</c:v>
+                </c:pt>
+                <c:pt idx="178">
+                  <c:v>0.108345534407027</c:v>
+                </c:pt>
+                <c:pt idx="179">
+                  <c:v>0.0512445095168374</c:v>
+                </c:pt>
+                <c:pt idx="180">
+                  <c:v>0.345534407027818</c:v>
+                </c:pt>
+                <c:pt idx="181">
+                  <c:v>0.0907759882869692</c:v>
+                </c:pt>
+                <c:pt idx="182">
+                  <c:v>0.0600292825768667</c:v>
+                </c:pt>
+                <c:pt idx="183">
+                  <c:v>0.297218155197657</c:v>
+                </c:pt>
+                <c:pt idx="184">
+                  <c:v>0.197657393850658</c:v>
+                </c:pt>
+                <c:pt idx="185">
+                  <c:v>0.0805270863836017</c:v>
+                </c:pt>
+                <c:pt idx="186">
+                  <c:v>0.0468521229868228</c:v>
+                </c:pt>
+                <c:pt idx="187">
+                  <c:v>0.15519765739385</c:v>
+                </c:pt>
+                <c:pt idx="188">
+                  <c:v>0.317715959004392</c:v>
+                </c:pt>
+                <c:pt idx="189">
+                  <c:v>0.130307467057101</c:v>
+                </c:pt>
+                <c:pt idx="190">
+                  <c:v>0.161054172767203</c:v>
+                </c:pt>
+                <c:pt idx="191">
+                  <c:v>0.101024890190336</c:v>
+                </c:pt>
+                <c:pt idx="192">
+                  <c:v>0.0512445095168374</c:v>
+                </c:pt>
+                <c:pt idx="193">
+                  <c:v>0.149341142020497</c:v>
+                </c:pt>
+                <c:pt idx="194">
+                  <c:v>0.0497803806734992</c:v>
+                </c:pt>
+                <c:pt idx="195">
+                  <c:v>0.068814055636896</c:v>
+                </c:pt>
+                <c:pt idx="196">
+                  <c:v>0.130307467057101</c:v>
+                </c:pt>
+                <c:pt idx="197">
+                  <c:v>0.0571010248901903</c:v>
+                </c:pt>
+                <c:pt idx="198">
+                  <c:v>0.288433382137628</c:v>
+                </c:pt>
+                <c:pt idx="199">
+                  <c:v>0.0512445095168374</c:v>
+                </c:pt>
+                <c:pt idx="200">
+                  <c:v>0.33528550512445</c:v>
+                </c:pt>
+                <c:pt idx="201">
+                  <c:v>0.0673499267935578</c:v>
+                </c:pt>
+                <c:pt idx="202">
+                  <c:v>0.111273792093704</c:v>
+                </c:pt>
+                <c:pt idx="203">
+                  <c:v>0.0527086383601757</c:v>
+                </c:pt>
+                <c:pt idx="204">
+                  <c:v>0.146412884333821</c:v>
+                </c:pt>
+                <c:pt idx="205">
+                  <c:v>0.0775988286969253</c:v>
+                </c:pt>
+                <c:pt idx="206">
+                  <c:v>0.089311859443631</c:v>
+                </c:pt>
+                <c:pt idx="207">
+                  <c:v>0.0819912152269399</c:v>
+                </c:pt>
+                <c:pt idx="208">
+                  <c:v>0.0732064421669106</c:v>
+                </c:pt>
+                <c:pt idx="209">
+                  <c:v>0.112737920937042</c:v>
+                </c:pt>
+                <c:pt idx="210">
+                  <c:v>0.0541727672035139</c:v>
+                </c:pt>
+                <c:pt idx="211">
+                  <c:v>0.30307467057101</c:v>
+                </c:pt>
+                <c:pt idx="212">
+                  <c:v>0.0937042459736456</c:v>
+                </c:pt>
+                <c:pt idx="213">
+                  <c:v>0.0380673499267935</c:v>
+                </c:pt>
+                <c:pt idx="214">
+                  <c:v>0.289897510980966</c:v>
+                </c:pt>
+                <c:pt idx="215">
+                  <c:v>0.131771595900439</c:v>
+                </c:pt>
+                <c:pt idx="216">
+                  <c:v>0.0614934114202049</c:v>
+                </c:pt>
+                <c:pt idx="217">
+                  <c:v>0.0409956076134699</c:v>
+                </c:pt>
+                <c:pt idx="218">
+                  <c:v>0.349926793557833</c:v>
+                </c:pt>
+                <c:pt idx="219">
+                  <c:v>0.0863836017569546</c:v>
+                </c:pt>
+                <c:pt idx="220">
+                  <c:v>0.0395314787701317</c:v>
+                </c:pt>
+                <c:pt idx="221">
+                  <c:v>0.336749633967789</c:v>
+                </c:pt>
+                <c:pt idx="222">
+                  <c:v>0.301610541727672</c:v>
+                </c:pt>
+                <c:pt idx="223">
+                  <c:v>0.112737920937042</c:v>
+                </c:pt>
+                <c:pt idx="224">
+                  <c:v>0.0453879941434846</c:v>
+                </c:pt>
+                <c:pt idx="225">
+                  <c:v>0.109809663250366</c:v>
+                </c:pt>
+                <c:pt idx="226">
+                  <c:v>0.112737920937042</c:v>
+                </c:pt>
+                <c:pt idx="227">
+                  <c:v>0.108345534407027</c:v>
+                </c:pt>
+                <c:pt idx="228">
+                  <c:v>0.0468521229868228</c:v>
+                </c:pt>
+                <c:pt idx="229">
+                  <c:v>0.231332357247437</c:v>
+                </c:pt>
+                <c:pt idx="230">
+                  <c:v>0.13909224011713</c:v>
+                </c:pt>
+                <c:pt idx="231">
+                  <c:v>0.0614934114202049</c:v>
+                </c:pt>
+                <c:pt idx="232">
+                  <c:v>0.251830161054172</c:v>
+                </c:pt>
+                <c:pt idx="233">
+                  <c:v>0.106881405563689</c:v>
+                </c:pt>
+                <c:pt idx="234">
+                  <c:v>0.0541727672035139</c:v>
+                </c:pt>
+                <c:pt idx="235">
+                  <c:v>0.0512445095168374</c:v>
+                </c:pt>
+                <c:pt idx="236">
+                  <c:v>0.103953147877013</c:v>
+                </c:pt>
+                <c:pt idx="237">
+                  <c:v>0.048316251830161</c:v>
+                </c:pt>
+                <c:pt idx="238">
+                  <c:v>0.0541727672035139</c:v>
+                </c:pt>
+                <c:pt idx="239">
+                  <c:v>0.103953147877013</c:v>
+                </c:pt>
+                <c:pt idx="240">
+                  <c:v>0.048316251830161</c:v>
+                </c:pt>
+                <c:pt idx="241">
+                  <c:v>0.0819912152269399</c:v>
+                </c:pt>
+                <c:pt idx="242">
+                  <c:v>0.0424597364568082</c:v>
+                </c:pt>
+                <c:pt idx="243">
+                  <c:v>0.327964860907759</c:v>
+                </c:pt>
+                <c:pt idx="244">
+                  <c:v>0.0746705710102489</c:v>
+                </c:pt>
+                <c:pt idx="245">
+                  <c:v>0.0453879941434846</c:v>
+                </c:pt>
+                <c:pt idx="246">
+                  <c:v>0.226939970717423</c:v>
+                </c:pt>
+                <c:pt idx="247">
+                  <c:v>0.0732064421669106</c:v>
+                </c:pt>
+                <c:pt idx="248">
+                  <c:v>0.0834553440702781</c:v>
+                </c:pt>
+                <c:pt idx="249">
+                  <c:v>0.0790629575402635</c:v>
+                </c:pt>
+                <c:pt idx="250">
+                  <c:v>0.0600292825768667</c:v>
+                </c:pt>
+                <c:pt idx="251">
+                  <c:v>0.203513909224011</c:v>
+                </c:pt>
+                <c:pt idx="252">
+                  <c:v>0.0673499267935578</c:v>
+                </c:pt>
+                <c:pt idx="253">
+                  <c:v>0.0585651537335285</c:v>
+                </c:pt>
+                <c:pt idx="254">
+                  <c:v>0.585651537335285</c:v>
+                </c:pt>
+                <c:pt idx="255">
+                  <c:v>0.389458272327964</c:v>
+                </c:pt>
+                <c:pt idx="256">
+                  <c:v>0.136163982430453</c:v>
+                </c:pt>
+                <c:pt idx="257">
+                  <c:v>0.0527086383601757</c:v>
+                </c:pt>
+                <c:pt idx="258">
+                  <c:v>0.0995607613469985</c:v>
+                </c:pt>
+                <c:pt idx="259">
+                  <c:v>0.048316251830161</c:v>
+                </c:pt>
+                <c:pt idx="260">
+                  <c:v>0.127379209370424</c:v>
+                </c:pt>
+                <c:pt idx="261">
+                  <c:v>0.0658857979502196</c:v>
+                </c:pt>
+                <c:pt idx="262">
+                  <c:v>0.0571010248901903</c:v>
+                </c:pt>
+                <c:pt idx="263">
+                  <c:v>0.349926793557833</c:v>
+                </c:pt>
+                <c:pt idx="264">
+                  <c:v>0.0746705710102489</c:v>
+                </c:pt>
+                <c:pt idx="265">
+                  <c:v>0.048316251830161</c:v>
+                </c:pt>
+                <c:pt idx="266">
+                  <c:v>0.349926793557833</c:v>
+                </c:pt>
+                <c:pt idx="267">
+                  <c:v>0.0439238653001464</c:v>
+                </c:pt>
+                <c:pt idx="268">
+                  <c:v>0.13909224011713</c:v>
+                </c:pt>
+                <c:pt idx="269">
+                  <c:v>0.121522693997071</c:v>
+                </c:pt>
+                <c:pt idx="270">
+                  <c:v>0.0439238653001464</c:v>
+                </c:pt>
+                <c:pt idx="271">
+                  <c:v>0.0790629575402635</c:v>
+                </c:pt>
+                <c:pt idx="272">
+                  <c:v>0.382137628111273</c:v>
+                </c:pt>
+                <c:pt idx="273">
+                  <c:v>0.115666178623718</c:v>
+                </c:pt>
+                <c:pt idx="274">
+                  <c:v>0.0614934114202049</c:v>
+                </c:pt>
+                <c:pt idx="275">
+                  <c:v>0.0673499267935578</c:v>
+                </c:pt>
+                <c:pt idx="276">
+                  <c:v>0.158125915080527</c:v>
+                </c:pt>
+                <c:pt idx="277">
+                  <c:v>0.0439238653001464</c:v>
+                </c:pt>
+                <c:pt idx="278">
+                  <c:v>0.31918008784773</c:v>
+                </c:pt>
+                <c:pt idx="279">
+                  <c:v>0.102489019033674</c:v>
+                </c:pt>
+                <c:pt idx="280">
+                  <c:v>0.0424597364568082</c:v>
+                </c:pt>
+                <c:pt idx="281">
+                  <c:v>0.102489019033674</c:v>
+                </c:pt>
+                <c:pt idx="282">
+                  <c:v>0.0761346998535871</c:v>
+                </c:pt>
+                <c:pt idx="283">
+                  <c:v>0.0453879941434846</c:v>
+                </c:pt>
+                <c:pt idx="284">
+                  <c:v>0.115666178623718</c:v>
+                </c:pt>
+                <c:pt idx="285">
+                  <c:v>0.0380673499267935</c:v>
+                </c:pt>
+                <c:pt idx="286">
+                  <c:v>0.0834553440702781</c:v>
+                </c:pt>
+                <c:pt idx="287">
+                  <c:v>0.0380673499267935</c:v>
+                </c:pt>
+                <c:pt idx="288">
+                  <c:v>0.0819912152269399</c:v>
+                </c:pt>
+                <c:pt idx="289">
+                  <c:v>0.127379209370424</c:v>
+                </c:pt>
+                <c:pt idx="290">
+                  <c:v>0.102489019033674</c:v>
+                </c:pt>
+                <c:pt idx="291">
+                  <c:v>0.0366032210834553</c:v>
+                </c:pt>
+                <c:pt idx="292">
+                  <c:v>0.225475841874084</c:v>
+                </c:pt>
+                <c:pt idx="293">
+                  <c:v>0.165446559297218</c:v>
+                </c:pt>
+                <c:pt idx="294">
+                  <c:v>0.0600292825768667</c:v>
+                </c:pt>
+                <c:pt idx="295">
+                  <c:v>0.0995607613469985</c:v>
+                </c:pt>
+                <c:pt idx="296">
+                  <c:v>0.0453879941434846</c:v>
+                </c:pt>
+                <c:pt idx="297">
+                  <c:v>0.169838945827232</c:v>
+                </c:pt>
+                <c:pt idx="298">
+                  <c:v>0.0527086383601757</c:v>
+                </c:pt>
+                <c:pt idx="299">
+                  <c:v>0.0439238653001464</c:v>
+                </c:pt>
+                <c:pt idx="300">
+                  <c:v>0.0761346998535871</c:v>
+                </c:pt>
+                <c:pt idx="301">
+                  <c:v>0.0380673499267935</c:v>
+                </c:pt>
+                <c:pt idx="302">
+                  <c:v>0.0761346998535871</c:v>
+                </c:pt>
+                <c:pt idx="303">
+                  <c:v>0.0366032210834553</c:v>
+                </c:pt>
+                <c:pt idx="304">
+                  <c:v>0.169838945827232</c:v>
+                </c:pt>
+                <c:pt idx="305">
+                  <c:v>0.0863836017569546</c:v>
+                </c:pt>
+                <c:pt idx="306">
+                  <c:v>0.169838945827232</c:v>
+                </c:pt>
+                <c:pt idx="307">
+                  <c:v>0.0717423133235724</c:v>
+                </c:pt>
+                <c:pt idx="308">
+                  <c:v>0.0424597364568082</c:v>
+                </c:pt>
+                <c:pt idx="309">
+                  <c:v>0.338213762811127</c:v>
+                </c:pt>
+                <c:pt idx="310">
+                  <c:v>0.048316251830161</c:v>
+                </c:pt>
+                <c:pt idx="311">
+                  <c:v>0.048316251830161</c:v>
+                </c:pt>
+                <c:pt idx="312">
+                  <c:v>0.101024890190336</c:v>
+                </c:pt>
+                <c:pt idx="313">
+                  <c:v>0.0409956076134699</c:v>
+                </c:pt>
+                <c:pt idx="314">
+                  <c:v>0.282576866764275</c:v>
+                </c:pt>
+                <c:pt idx="315">
+                  <c:v>0.158125915080527</c:v>
+                </c:pt>
+                <c:pt idx="316">
+                  <c:v>0.068814055636896</c:v>
+                </c:pt>
+                <c:pt idx="317">
+                  <c:v>0.0439238653001464</c:v>
+                </c:pt>
+                <c:pt idx="318">
+                  <c:v>0.222547584187408</c:v>
+                </c:pt>
+                <c:pt idx="319">
+                  <c:v>0.108345534407027</c:v>
+                </c:pt>
+                <c:pt idx="320">
+                  <c:v>0.0307467057101024</c:v>
+                </c:pt>
+                <c:pt idx="321">
+                  <c:v>0.0937042459736456</c:v>
+                </c:pt>
+                <c:pt idx="322">
+                  <c:v>0.461200585651537</c:v>
+                </c:pt>
+                <c:pt idx="323">
+                  <c:v>0.194729136163982</c:v>
+                </c:pt>
+                <c:pt idx="324">
+                  <c:v>0.0702781844802342</c:v>
+                </c:pt>
+                <c:pt idx="325">
+                  <c:v>0.0366032210834553</c:v>
+                </c:pt>
+                <c:pt idx="326">
+                  <c:v>0.311859443631039</c:v>
+                </c:pt>
+                <c:pt idx="327">
+                  <c:v>0.0863836017569546</c:v>
+                </c:pt>
+                <c:pt idx="328">
+                  <c:v>0.0468521229868228</c:v>
+                </c:pt>
+                <c:pt idx="329">
+                  <c:v>0.313323572474377</c:v>
+                </c:pt>
+                <c:pt idx="330">
+                  <c:v>0.0790629575402635</c:v>
+                </c:pt>
+                <c:pt idx="331">
+                  <c:v>0.0614934114202049</c:v>
+                </c:pt>
+                <c:pt idx="332">
+                  <c:v>0.136163982430453</c:v>
+                </c:pt>
+                <c:pt idx="333">
+                  <c:v>0.0585651537335285</c:v>
+                </c:pt>
+                <c:pt idx="334">
+                  <c:v>0.0424597364568082</c:v>
+                </c:pt>
+                <c:pt idx="335">
+                  <c:v>0.34407027818448</c:v>
+                </c:pt>
+                <c:pt idx="336">
+                  <c:v>0.0907759882869692</c:v>
+                </c:pt>
+                <c:pt idx="337">
+                  <c:v>0.0395314787701317</c:v>
+                </c:pt>
+                <c:pt idx="338">
+                  <c:v>0.0922401171303074</c:v>
+                </c:pt>
+                <c:pt idx="339">
+                  <c:v>0.162518301610541</c:v>
+                </c:pt>
+                <c:pt idx="340">
+                  <c:v>0.0717423133235724</c:v>
+                </c:pt>
+                <c:pt idx="341">
+                  <c:v>0.0658857979502196</c:v>
+                </c:pt>
+                <c:pt idx="342">
+                  <c:v>0.0673499267935578</c:v>
+                </c:pt>
+                <c:pt idx="343">
+                  <c:v>0.048316251830161</c:v>
+                </c:pt>
+                <c:pt idx="344">
+                  <c:v>0.163982430453879</c:v>
+                </c:pt>
+                <c:pt idx="345">
+                  <c:v>0.0922401171303074</c:v>
+                </c:pt>
+                <c:pt idx="346">
+                  <c:v>0.0453879941434846</c:v>
+                </c:pt>
+                <c:pt idx="347">
+                  <c:v>0.285505124450951</c:v>
+                </c:pt>
+                <c:pt idx="348">
+                  <c:v>0.0512445095168374</c:v>
+                </c:pt>
+                <c:pt idx="349">
+                  <c:v>0.0497803806734992</c:v>
+                </c:pt>
+                <c:pt idx="350">
+                  <c:v>0.0717423133235724</c:v>
+                </c:pt>
+                <c:pt idx="351">
+                  <c:v>0.0336749633967789</c:v>
+                </c:pt>
+                <c:pt idx="352">
+                  <c:v>0.121522693997071</c:v>
+                </c:pt>
+                <c:pt idx="353">
+                  <c:v>0.109809663250366</c:v>
+                </c:pt>
+                <c:pt idx="354">
+                  <c:v>0.0439238653001464</c:v>
+                </c:pt>
+                <c:pt idx="355">
+                  <c:v>0.219619326500732</c:v>
+                </c:pt>
+                <c:pt idx="356">
+                  <c:v>0.0439238653001464</c:v>
+                </c:pt>
+                <c:pt idx="357">
+                  <c:v>0.147877013177159</c:v>
+                </c:pt>
+                <c:pt idx="358">
+                  <c:v>0.0468521229868228</c:v>
+                </c:pt>
+                <c:pt idx="359">
+                  <c:v>0.153733528550512</c:v>
+                </c:pt>
+                <c:pt idx="360">
+                  <c:v>0.349926793557833</c:v>
+                </c:pt>
+                <c:pt idx="361">
+                  <c:v>0.224011713030746</c:v>
+                </c:pt>
+                <c:pt idx="362">
+                  <c:v>0.0702781844802342</c:v>
+                </c:pt>
+                <c:pt idx="363">
+                  <c:v>0.118594436310395</c:v>
+                </c:pt>
+                <c:pt idx="364">
+                  <c:v>0.175695461200585</c:v>
+                </c:pt>
+                <c:pt idx="365">
+                  <c:v>0.0600292825768667</c:v>
+                </c:pt>
+                <c:pt idx="366">
+                  <c:v>0.0453879941434846</c:v>
+                </c:pt>
+                <c:pt idx="367">
+                  <c:v>0.346998535871156</c:v>
+                </c:pt>
+                <c:pt idx="368">
+                  <c:v>0.0878477306002928</c:v>
+                </c:pt>
+                <c:pt idx="369">
+                  <c:v>0.0732064421669106</c:v>
+                </c:pt>
+                <c:pt idx="370">
+                  <c:v>0.342606149341142</c:v>
+                </c:pt>
+                <c:pt idx="371">
+                  <c:v>0.0556368960468521</c:v>
+                </c:pt>
+                <c:pt idx="372">
+                  <c:v>0.0600292825768667</c:v>
+                </c:pt>
+                <c:pt idx="373">
+                  <c:v>0.153733528550512</c:v>
+                </c:pt>
+                <c:pt idx="374">
+                  <c:v>0.0468521229868228</c:v>
+                </c:pt>
+                <c:pt idx="375">
+                  <c:v>0.0497803806734992</c:v>
+                </c:pt>
+                <c:pt idx="376">
+                  <c:v>0.349926793557833</c:v>
+                </c:pt>
+                <c:pt idx="377">
+                  <c:v>0.0468521229868228</c:v>
+                </c:pt>
+                <c:pt idx="378">
+                  <c:v>0.248901903367496</c:v>
+                </c:pt>
+                <c:pt idx="379">
+                  <c:v>0.0805270863836017</c:v>
+                </c:pt>
+                <c:pt idx="380">
+                  <c:v>0.0395314787701317</c:v>
+                </c:pt>
+                <c:pt idx="381">
+                  <c:v>0.27818448023426</c:v>
+                </c:pt>
+                <c:pt idx="382">
+                  <c:v>0.108345534407027</c:v>
+                </c:pt>
+                <c:pt idx="383">
+                  <c:v>0.0351390922401171</c:v>
+                </c:pt>
+                <c:pt idx="384">
+                  <c:v>0.190336749633967</c:v>
+                </c:pt>
+                <c:pt idx="385">
+                  <c:v>0.068814055636896</c:v>
+                </c:pt>
+                <c:pt idx="386">
+                  <c:v>0.0366032210834553</c:v>
+                </c:pt>
+                <c:pt idx="387">
+                  <c:v>0.304538799414348</c:v>
+                </c:pt>
+                <c:pt idx="388">
+                  <c:v>0.140556368960468</c:v>
+                </c:pt>
+                <c:pt idx="389">
+                  <c:v>0.0336749633967789</c:v>
+                </c:pt>
+                <c:pt idx="390">
+                  <c:v>0.251830161054172</c:v>
+                </c:pt>
+                <c:pt idx="391">
+                  <c:v>0.0644216691068814</c:v>
+                </c:pt>
+                <c:pt idx="392">
+                  <c:v>0.0307467057101024</c:v>
+                </c:pt>
+                <c:pt idx="393">
+                  <c:v>0.187408491947291</c:v>
+                </c:pt>
+                <c:pt idx="394">
+                  <c:v>0.0409956076134699</c:v>
+                </c:pt>
+                <c:pt idx="395">
+                  <c:v>0.266471449487554</c:v>
+                </c:pt>
+                <c:pt idx="396">
+                  <c:v>0.0717423133235724</c:v>
+                </c:pt>
+                <c:pt idx="397">
+                  <c:v>0.0366032210834553</c:v>
+                </c:pt>
+                <c:pt idx="398">
+                  <c:v>0.322108345534407</c:v>
+                </c:pt>
+                <c:pt idx="399">
+                  <c:v>0.0424597364568082</c:v>
+                </c:pt>
+                <c:pt idx="400">
+                  <c:v>0.0395314787701317</c:v>
+                </c:pt>
+                <c:pt idx="401">
+                  <c:v>0.0497803806734992</c:v>
+                </c:pt>
+                <c:pt idx="402">
+                  <c:v>0.068814055636896</c:v>
+                </c:pt>
+                <c:pt idx="403">
+                  <c:v>0.0673499267935578</c:v>
+                </c:pt>
+                <c:pt idx="404">
+                  <c:v>0.0322108345534407</c:v>
+                </c:pt>
+                <c:pt idx="405">
+                  <c:v>0.306002928257686</c:v>
+                </c:pt>
+                <c:pt idx="406">
+                  <c:v>0.0395314787701317</c:v>
+                </c:pt>
+                <c:pt idx="407">
+                  <c:v>0.210834553440702</c:v>
+                </c:pt>
+                <c:pt idx="408">
+                  <c:v>0.0380673499267935</c:v>
+                </c:pt>
+                <c:pt idx="409">
+                  <c:v>0.156661786237188</c:v>
+                </c:pt>
+                <c:pt idx="410">
+                  <c:v>0.0439238653001464</c:v>
+                </c:pt>
+                <c:pt idx="411">
+                  <c:v>0.068814055636896</c:v>
+                </c:pt>
+                <c:pt idx="412">
+                  <c:v>0.163982430453879</c:v>
+                </c:pt>
+                <c:pt idx="413">
+                  <c:v>0.0556368960468521</c:v>
+                </c:pt>
+                <c:pt idx="414">
+                  <c:v>0.0322108345534407</c:v>
+                </c:pt>
+                <c:pt idx="415">
+                  <c:v>0.0702781844802342</c:v>
+                </c:pt>
+                <c:pt idx="416">
+                  <c:v>0.0322108345534407</c:v>
+                </c:pt>
+                <c:pt idx="417">
+                  <c:v>0.131771595900439</c:v>
+                </c:pt>
+                <c:pt idx="418">
+                  <c:v>0.0453879941434846</c:v>
+                </c:pt>
+                <c:pt idx="419">
+                  <c:v>0.0600292825768667</c:v>
+                </c:pt>
+                <c:pt idx="420">
+                  <c:v>0.0673499267935578</c:v>
+                </c:pt>
+                <c:pt idx="421">
+                  <c:v>0.122986822840409</c:v>
+                </c:pt>
+                <c:pt idx="422">
+                  <c:v>0.0937042459736456</c:v>
+                </c:pt>
+                <c:pt idx="423">
+                  <c:v>0.0322108345534407</c:v>
+                </c:pt>
+                <c:pt idx="424">
+                  <c:v>0.115666178623718</c:v>
+                </c:pt>
+                <c:pt idx="425">
+                  <c:v>0.0380673499267935</c:v>
+                </c:pt>
+                <c:pt idx="426">
+                  <c:v>0.133235724743777</c:v>
+                </c:pt>
+                <c:pt idx="427">
+                  <c:v>0.103953147877013</c:v>
+                </c:pt>
+                <c:pt idx="428">
+                  <c:v>0.0409956076134699</c:v>
+                </c:pt>
+                <c:pt idx="429">
+                  <c:v>0.168374816983894</c:v>
+                </c:pt>
+                <c:pt idx="430">
+                  <c:v>0.0497803806734992</c:v>
+                </c:pt>
+                <c:pt idx="431">
+                  <c:v>0.0366032210834553</c:v>
+                </c:pt>
+                <c:pt idx="432">
+                  <c:v>0.11420204978038</c:v>
+                </c:pt>
+                <c:pt idx="433">
+                  <c:v>0.027818448023426</c:v>
+                </c:pt>
+                <c:pt idx="434">
+                  <c:v>0.108345534407027</c:v>
+                </c:pt>
+                <c:pt idx="435">
+                  <c:v>0.0497803806734992</c:v>
+                </c:pt>
+                <c:pt idx="436">
+                  <c:v>0.108345534407027</c:v>
+                </c:pt>
+                <c:pt idx="437">
+                  <c:v>0.106881405563689</c:v>
+                </c:pt>
+                <c:pt idx="438">
+                  <c:v>0.0307467057101024</c:v>
+                </c:pt>
+                <c:pt idx="439">
+                  <c:v>0.130307467057101</c:v>
+                </c:pt>
+                <c:pt idx="440">
+                  <c:v>0.102489019033674</c:v>
+                </c:pt>
+                <c:pt idx="441">
+                  <c:v>0.0322108345534407</c:v>
+                </c:pt>
+                <c:pt idx="442">
+                  <c:v>0.15519765739385</c:v>
+                </c:pt>
+                <c:pt idx="443">
+                  <c:v>0.0527086383601757</c:v>
+                </c:pt>
+                <c:pt idx="444">
+                  <c:v>0.0351390922401171</c:v>
+                </c:pt>
+                <c:pt idx="445">
+                  <c:v>0.0761346998535871</c:v>
+                </c:pt>
+                <c:pt idx="446">
+                  <c:v>0.0292825768667642</c:v>
+                </c:pt>
+                <c:pt idx="447">
+                  <c:v>0.0409956076134699</c:v>
+                </c:pt>
+                <c:pt idx="448">
+                  <c:v>0.122986822840409</c:v>
+                </c:pt>
+                <c:pt idx="449">
+                  <c:v>0.0322108345534407</c:v>
+                </c:pt>
+                <c:pt idx="450">
+                  <c:v>0.349926793557833</c:v>
+                </c:pt>
+                <c:pt idx="451">
+                  <c:v>0.0351390922401171</c:v>
+                </c:pt>
+                <c:pt idx="452">
+                  <c:v>0.348462664714494</c:v>
+                </c:pt>
+                <c:pt idx="453">
+                  <c:v>0.0907759882869692</c:v>
+                </c:pt>
+                <c:pt idx="454">
+                  <c:v>0.0263543191800878</c:v>
+                </c:pt>
+                <c:pt idx="455">
+                  <c:v>0.349926793557833</c:v>
+                </c:pt>
+                <c:pt idx="456">
+                  <c:v>0.149341142020497</c:v>
+                </c:pt>
+                <c:pt idx="457">
+                  <c:v>0.027818448023426</c:v>
+                </c:pt>
+                <c:pt idx="458">
+                  <c:v>0.348462664714494</c:v>
+                </c:pt>
+                <c:pt idx="459">
+                  <c:v>0.0439238653001464</c:v>
+                </c:pt>
+                <c:pt idx="460">
+                  <c:v>0.149341142020497</c:v>
+                </c:pt>
+                <c:pt idx="461">
+                  <c:v>0.0322108345534407</c:v>
+                </c:pt>
+                <c:pt idx="462">
+                  <c:v>0.0614934114202049</c:v>
+                </c:pt>
+                <c:pt idx="463">
+                  <c:v>0.0644216691068814</c:v>
+                </c:pt>
+                <c:pt idx="464">
+                  <c:v>0.0292825768667642</c:v>
+                </c:pt>
+                <c:pt idx="465">
+                  <c:v>0.349926793557833</c:v>
+                </c:pt>
+                <c:pt idx="466">
+                  <c:v>0.0541727672035139</c:v>
+                </c:pt>
+                <c:pt idx="467">
+                  <c:v>0.0292825768667642</c:v>
+                </c:pt>
+                <c:pt idx="468">
+                  <c:v>0.193265007320644</c:v>
+                </c:pt>
+                <c:pt idx="469">
+                  <c:v>0.209370424597364</c:v>
+                </c:pt>
+                <c:pt idx="470">
+                  <c:v>0.0541727672035139</c:v>
+                </c:pt>
+                <c:pt idx="471">
+                  <c:v>0.0322108345534407</c:v>
+                </c:pt>
+                <c:pt idx="472">
+                  <c:v>0.349926793557833</c:v>
+                </c:pt>
+                <c:pt idx="473">
+                  <c:v>0.0834553440702781</c:v>
+                </c:pt>
+                <c:pt idx="474">
+                  <c:v>0.143484626647144</c:v>
+                </c:pt>
+                <c:pt idx="475">
+                  <c:v>0.0395314787701317</c:v>
+                </c:pt>
+                <c:pt idx="476">
+                  <c:v>0.348462664714494</c:v>
+                </c:pt>
+                <c:pt idx="477">
+                  <c:v>0.0395314787701317</c:v>
+                </c:pt>
+                <c:pt idx="478">
+                  <c:v>0.15519765739385</c:v>
+                </c:pt>
+                <c:pt idx="479">
+                  <c:v>0.203513909224011</c:v>
+                </c:pt>
+                <c:pt idx="480">
+                  <c:v>0.0614934114202049</c:v>
+                </c:pt>
+                <c:pt idx="481">
+                  <c:v>0.0336749633967789</c:v>
+                </c:pt>
+                <c:pt idx="482">
+                  <c:v>0.187408491947291</c:v>
+                </c:pt>
+                <c:pt idx="483">
+                  <c:v>0.0512445095168374</c:v>
+                </c:pt>
+                <c:pt idx="484">
+                  <c:v>0.0263543191800878</c:v>
+                </c:pt>
+                <c:pt idx="485">
+                  <c:v>0.349926793557833</c:v>
+                </c:pt>
+                <c:pt idx="486">
+                  <c:v>0.0717423133235724</c:v>
+                </c:pt>
+                <c:pt idx="487">
+                  <c:v>0.0351390922401171</c:v>
+                </c:pt>
+                <c:pt idx="488">
+                  <c:v>0.102489019033674</c:v>
+                </c:pt>
+                <c:pt idx="489">
+                  <c:v>0.0409956076134699</c:v>
+                </c:pt>
+                <c:pt idx="490">
+                  <c:v>0.0424597364568082</c:v>
+                </c:pt>
+                <c:pt idx="491">
+                  <c:v>0.0512445095168374</c:v>
+                </c:pt>
+                <c:pt idx="492">
+                  <c:v>0.089311859443631</c:v>
+                </c:pt>
+                <c:pt idx="493">
+                  <c:v>0.0849194729136164</c:v>
+                </c:pt>
+                <c:pt idx="494">
+                  <c:v>0.140556368960468</c:v>
+                </c:pt>
+                <c:pt idx="495">
+                  <c:v>0.0380673499267935</c:v>
+                </c:pt>
+                <c:pt idx="496">
+                  <c:v>0.200585651537335</c:v>
+                </c:pt>
+                <c:pt idx="497">
+                  <c:v>0.0439238653001464</c:v>
+                </c:pt>
+                <c:pt idx="498">
+                  <c:v>0.226939970717423</c:v>
+                </c:pt>
+                <c:pt idx="499">
+                  <c:v>0.134699853587115</c:v>
+                </c:pt>
+                <c:pt idx="500">
+                  <c:v>0.0336749633967789</c:v>
+                </c:pt>
+                <c:pt idx="501">
+                  <c:v>0.222547584187408</c:v>
+                </c:pt>
+                <c:pt idx="502">
+                  <c:v>0.0658857979502196</c:v>
+                </c:pt>
+                <c:pt idx="503">
+                  <c:v>0.0351390922401171</c:v>
+                </c:pt>
+                <c:pt idx="504">
+                  <c:v>0.333821376281112</c:v>
+                </c:pt>
+                <c:pt idx="505">
+                  <c:v>0.0497803806734992</c:v>
+                </c:pt>
+                <c:pt idx="506">
+                  <c:v>0.149341142020497</c:v>
+                </c:pt>
+                <c:pt idx="507">
+                  <c:v>0.0336749633967789</c:v>
+                </c:pt>
+                <c:pt idx="508">
+                  <c:v>0.0907759882869692</c:v>
+                </c:pt>
+                <c:pt idx="509">
+                  <c:v>0.130307467057101</c:v>
+                </c:pt>
+                <c:pt idx="510">
+                  <c:v>0.0322108345534407</c:v>
+                </c:pt>
+                <c:pt idx="511">
+                  <c:v>0.22108345534407</c:v>
+                </c:pt>
+                <c:pt idx="512">
+                  <c:v>0.048316251830161</c:v>
+                </c:pt>
+                <c:pt idx="513">
+                  <c:v>0.165446559297218</c:v>
+                </c:pt>
+                <c:pt idx="514">
+                  <c:v>0.0453879941434846</c:v>
+                </c:pt>
+                <c:pt idx="515">
+                  <c:v>0.0805270863836017</c:v>
+                </c:pt>
+                <c:pt idx="516">
+                  <c:v>0.232796486090776</c:v>
+                </c:pt>
+                <c:pt idx="517">
+                  <c:v>0.0790629575402635</c:v>
+                </c:pt>
+                <c:pt idx="518">
+                  <c:v>0.068814055636896</c:v>
+                </c:pt>
+                <c:pt idx="519">
+                  <c:v>0.0439238653001464</c:v>
+                </c:pt>
+                <c:pt idx="520">
+                  <c:v>0.027818448023426</c:v>
+                </c:pt>
+                <c:pt idx="521">
+                  <c:v>0.31918008784773</c:v>
+                </c:pt>
+                <c:pt idx="522">
+                  <c:v>0.0453879941434846</c:v>
+                </c:pt>
+                <c:pt idx="523">
+                  <c:v>0.0322108345534407</c:v>
+                </c:pt>
+                <c:pt idx="524">
+                  <c:v>0.238653001464128</c:v>
+                </c:pt>
+                <c:pt idx="525">
+                  <c:v>0.0790629575402635</c:v>
+                </c:pt>
+                <c:pt idx="526">
+                  <c:v>0.0336749633967789</c:v>
+                </c:pt>
+                <c:pt idx="527">
+                  <c:v>0.121522693997071</c:v>
+                </c:pt>
+                <c:pt idx="528">
+                  <c:v>0.0512445095168374</c:v>
+                </c:pt>
+                <c:pt idx="529">
+                  <c:v>0.0336749633967789</c:v>
+                </c:pt>
+                <c:pt idx="530">
+                  <c:v>0.0980966325036603</c:v>
+                </c:pt>
+                <c:pt idx="531">
+                  <c:v>0.0292825768667642</c:v>
+                </c:pt>
+                <c:pt idx="532">
+                  <c:v>0.314787701317715</c:v>
+                </c:pt>
+                <c:pt idx="533">
+                  <c:v>0.0761346998535871</c:v>
+                </c:pt>
+                <c:pt idx="534">
+                  <c:v>0.175695461200585</c:v>
+                </c:pt>
+                <c:pt idx="535">
+                  <c:v>0.0556368960468521</c:v>
+                </c:pt>
+                <c:pt idx="536">
+                  <c:v>0.11420204978038</c:v>
+                </c:pt>
+                <c:pt idx="537">
+                  <c:v>0.0614934114202049</c:v>
+                </c:pt>
+                <c:pt idx="538">
+                  <c:v>0.0322108345534407</c:v>
+                </c:pt>
+                <c:pt idx="539">
+                  <c:v>0.0863836017569546</c:v>
+                </c:pt>
+                <c:pt idx="540">
+                  <c:v>0.0351390922401171</c:v>
+                </c:pt>
+                <c:pt idx="541">
+                  <c:v>0.103953147877013</c:v>
+                </c:pt>
+                <c:pt idx="542">
+                  <c:v>0.0395314787701317</c:v>
+                </c:pt>
+                <c:pt idx="543">
+                  <c:v>0.0497803806734992</c:v>
+                </c:pt>
+                <c:pt idx="544">
+                  <c:v>0.0424597364568082</c:v>
+                </c:pt>
+                <c:pt idx="545">
+                  <c:v>0.068814055636896</c:v>
+                </c:pt>
+                <c:pt idx="546">
+                  <c:v>0.0805270863836017</c:v>
+                </c:pt>
+                <c:pt idx="547">
+                  <c:v>0.0380673499267935</c:v>
+                </c:pt>
+                <c:pt idx="548">
+                  <c:v>0.188872620790629</c:v>
+                </c:pt>
+                <c:pt idx="549">
+                  <c:v>0.0351390922401171</c:v>
+                </c:pt>
+                <c:pt idx="550">
+                  <c:v>0.0439238653001464</c:v>
+                </c:pt>
+                <c:pt idx="551">
+                  <c:v>0.048316251830161</c:v>
+                </c:pt>
+                <c:pt idx="552">
+                  <c:v>0.0819912152269399</c:v>
+                </c:pt>
+                <c:pt idx="553">
+                  <c:v>0.0907759882869692</c:v>
+                </c:pt>
+                <c:pt idx="554">
+                  <c:v>0.0336749633967789</c:v>
+                </c:pt>
+                <c:pt idx="555">
+                  <c:v>0.121522693997071</c:v>
+                </c:pt>
+                <c:pt idx="556">
+                  <c:v>0.0775988286969253</c:v>
+                </c:pt>
+                <c:pt idx="557">
+                  <c:v>0.0351390922401171</c:v>
+                </c:pt>
+                <c:pt idx="558">
+                  <c:v>0.106881405563689</c:v>
+                </c:pt>
+                <c:pt idx="559">
+                  <c:v>0.0351390922401171</c:v>
+                </c:pt>
+                <c:pt idx="560">
+                  <c:v>0.232796486090776</c:v>
+                </c:pt>
+                <c:pt idx="561">
+                  <c:v>0.0453879941434846</c:v>
+                </c:pt>
+                <c:pt idx="562">
+                  <c:v>0.137628111273792</c:v>
+                </c:pt>
+                <c:pt idx="563">
+                  <c:v>0.0409956076134699</c:v>
+                </c:pt>
+                <c:pt idx="564">
+                  <c:v>0.0673499267935578</c:v>
+                </c:pt>
+                <c:pt idx="565">
+                  <c:v>0.0614934114202049</c:v>
+                </c:pt>
+                <c:pt idx="566">
+                  <c:v>0.0424597364568082</c:v>
+                </c:pt>
+                <c:pt idx="567">
+                  <c:v>0.216691068814055</c:v>
+                </c:pt>
+                <c:pt idx="568">
+                  <c:v>0.048316251830161</c:v>
+                </c:pt>
+                <c:pt idx="569">
+                  <c:v>0.193265007320644</c:v>
+                </c:pt>
+                <c:pt idx="570">
+                  <c:v>0.048316251830161</c:v>
+                </c:pt>
+                <c:pt idx="571">
+                  <c:v>0.0746705710102489</c:v>
+                </c:pt>
+                <c:pt idx="572">
+                  <c:v>0.0527086383601757</c:v>
+                </c:pt>
+                <c:pt idx="573">
+                  <c:v>0.0395314787701317</c:v>
+                </c:pt>
+                <c:pt idx="574">
+                  <c:v>0.150805270863836</c:v>
+                </c:pt>
+                <c:pt idx="575">
+                  <c:v>0.0395314787701317</c:v>
+                </c:pt>
+                <c:pt idx="576">
+                  <c:v>0.121522693997071</c:v>
+                </c:pt>
+                <c:pt idx="577">
+                  <c:v>0.068814055636896</c:v>
+                </c:pt>
+                <c:pt idx="578">
+                  <c:v>0.0366032210834553</c:v>
+                </c:pt>
+                <c:pt idx="579">
+                  <c:v>0.101024890190336</c:v>
+                </c:pt>
+                <c:pt idx="580">
+                  <c:v>0.0571010248901903</c:v>
+                </c:pt>
+                <c:pt idx="581">
+                  <c:v>0.0351390922401171</c:v>
+                </c:pt>
+                <c:pt idx="582">
+                  <c:v>0.146412884333821</c:v>
+                </c:pt>
+                <c:pt idx="583">
+                  <c:v>0.0673499267935578</c:v>
+                </c:pt>
+                <c:pt idx="584">
+                  <c:v>0.0409956076134699</c:v>
+                </c:pt>
+                <c:pt idx="585">
+                  <c:v>0.204978038067349</c:v>
+                </c:pt>
+                <c:pt idx="586">
+                  <c:v>0.0849194729136164</c:v>
+                </c:pt>
+                <c:pt idx="587">
+                  <c:v>0.0351390922401171</c:v>
+                </c:pt>
+                <c:pt idx="588">
+                  <c:v>0.183016105417276</c:v>
+                </c:pt>
+                <c:pt idx="589">
+                  <c:v>0.048316251830161</c:v>
+                </c:pt>
+                <c:pt idx="590">
+                  <c:v>0.0468521229868228</c:v>
+                </c:pt>
+                <c:pt idx="591">
+                  <c:v>0.0834553440702781</c:v>
+                </c:pt>
+                <c:pt idx="592">
+                  <c:v>0.0409956076134699</c:v>
+                </c:pt>
+                <c:pt idx="593">
+                  <c:v>0.109809663250366</c:v>
+                </c:pt>
+                <c:pt idx="594">
+                  <c:v>0.0409956076134699</c:v>
+                </c:pt>
+                <c:pt idx="595">
+                  <c:v>0.169838945827232</c:v>
+                </c:pt>
+                <c:pt idx="596">
+                  <c:v>0.0468521229868228</c:v>
+                </c:pt>
+                <c:pt idx="597">
+                  <c:v>0.272327964860907</c:v>
+                </c:pt>
+                <c:pt idx="598">
+                  <c:v>0.0527086383601757</c:v>
+                </c:pt>
+                <c:pt idx="599">
+                  <c:v>0.103953147877013</c:v>
+                </c:pt>
+                <c:pt idx="600">
+                  <c:v>0.122986822840409</c:v>
+                </c:pt>
+                <c:pt idx="601">
+                  <c:v>0.0439238653001464</c:v>
+                </c:pt>
+                <c:pt idx="602">
+                  <c:v>0.0527086383601757</c:v>
+                </c:pt>
+                <c:pt idx="603">
+                  <c:v>0.200585651537335</c:v>
+                </c:pt>
+                <c:pt idx="604">
+                  <c:v>0.105417276720351</c:v>
+                </c:pt>
+                <c:pt idx="605">
+                  <c:v>0.0366032210834553</c:v>
+                </c:pt>
+                <c:pt idx="606">
+                  <c:v>0.137628111273792</c:v>
+                </c:pt>
+                <c:pt idx="607">
+                  <c:v>0.0424597364568082</c:v>
+                </c:pt>
+                <c:pt idx="608">
+                  <c:v>0.0424597364568082</c:v>
+                </c:pt>
+                <c:pt idx="609">
+                  <c:v>0.297218155197657</c:v>
+                </c:pt>
+                <c:pt idx="610">
+                  <c:v>0.0292825768667642</c:v>
+                </c:pt>
+                <c:pt idx="611">
+                  <c:v>0.187408491947291</c:v>
+                </c:pt>
+                <c:pt idx="612">
+                  <c:v>0.0571010248901903</c:v>
+                </c:pt>
+                <c:pt idx="613">
+                  <c:v>0.0453879941434846</c:v>
+                </c:pt>
+                <c:pt idx="614">
+                  <c:v>0.349926793557833</c:v>
+                </c:pt>
+                <c:pt idx="615">
+                  <c:v>0.0614934114202049</c:v>
+                </c:pt>
+                <c:pt idx="616">
+                  <c:v>0.0614934114202049</c:v>
+                </c:pt>
+                <c:pt idx="617">
+                  <c:v>0.0395314787701317</c:v>
+                </c:pt>
+                <c:pt idx="618">
+                  <c:v>0.0468521229868228</c:v>
+                </c:pt>
+                <c:pt idx="619">
+                  <c:v>0.23718887262079</c:v>
+                </c:pt>
+                <c:pt idx="620">
+                  <c:v>0.0366032210834553</c:v>
+                </c:pt>
+                <c:pt idx="621">
+                  <c:v>0.0951683748169839</c:v>
+                </c:pt>
+                <c:pt idx="622">
+                  <c:v>0.0658857979502196</c:v>
+                </c:pt>
+                <c:pt idx="623">
+                  <c:v>0.0292825768667642</c:v>
+                </c:pt>
+                <c:pt idx="624">
+                  <c:v>0.11420204978038</c:v>
+                </c:pt>
+                <c:pt idx="625">
+                  <c:v>0.0307467057101024</c:v>
+                </c:pt>
+                <c:pt idx="626">
+                  <c:v>0.0732064421669106</c:v>
+                </c:pt>
+                <c:pt idx="627">
+                  <c:v>0.349926793557833</c:v>
+                </c:pt>
+                <c:pt idx="628">
+                  <c:v>0.0453879941434846</c:v>
+                </c:pt>
+                <c:pt idx="629">
+                  <c:v>0.0571010248901903</c:v>
+                </c:pt>
+                <c:pt idx="630">
+                  <c:v>0.0395314787701317</c:v>
+                </c:pt>
+                <c:pt idx="631">
+                  <c:v>0.0512445095168374</c:v>
+                </c:pt>
+                <c:pt idx="632">
+                  <c:v>0.0292825768667642</c:v>
+                </c:pt>
+                <c:pt idx="633">
+                  <c:v>0.166910688140556</c:v>
+                </c:pt>
+                <c:pt idx="634">
+                  <c:v>0.0380673499267935</c:v>
+                </c:pt>
+                <c:pt idx="635">
+                  <c:v>0.0556368960468521</c:v>
+                </c:pt>
+                <c:pt idx="636">
+                  <c:v>0.0292825768667642</c:v>
+                </c:pt>
+                <c:pt idx="637">
+                  <c:v>0.29428989751098</c:v>
+                </c:pt>
+                <c:pt idx="638">
+                  <c:v>0.0336749633967789</c:v>
+                </c:pt>
+                <c:pt idx="639">
+                  <c:v>0.137628111273792</c:v>
+                </c:pt>
+                <c:pt idx="640">
+                  <c:v>0.0571010248901903</c:v>
+                </c:pt>
+                <c:pt idx="641">
+                  <c:v>0.0395314787701317</c:v>
+                </c:pt>
+                <c:pt idx="642">
+                  <c:v>0.0600292825768667</c:v>
+                </c:pt>
+                <c:pt idx="643">
+                  <c:v>0.0292825768667642</c:v>
+                </c:pt>
+                <c:pt idx="644">
+                  <c:v>0.0453879941434846</c:v>
+                </c:pt>
+                <c:pt idx="645">
+                  <c:v>0.0439238653001464</c:v>
+                </c:pt>
+                <c:pt idx="646">
+                  <c:v>0.149341142020497</c:v>
+                </c:pt>
+                <c:pt idx="647">
+                  <c:v>0.0439238653001464</c:v>
+                </c:pt>
+                <c:pt idx="648">
+                  <c:v>0.027818448023426</c:v>
+                </c:pt>
+                <c:pt idx="649">
+                  <c:v>0.105417276720351</c:v>
+                </c:pt>
+                <c:pt idx="650">
+                  <c:v>0.0263543191800878</c:v>
+                </c:pt>
+                <c:pt idx="651">
+                  <c:v>0.174231332357247</c:v>
+                </c:pt>
+                <c:pt idx="652">
+                  <c:v>0.0468521229868228</c:v>
+                </c:pt>
+                <c:pt idx="653">
+                  <c:v>0.169838945827232</c:v>
+                </c:pt>
+                <c:pt idx="654">
+                  <c:v>0.158125915080527</c:v>
+                </c:pt>
+                <c:pt idx="655">
+                  <c:v>0.0336749633967789</c:v>
+                </c:pt>
+                <c:pt idx="656">
+                  <c:v>0.0541727672035139</c:v>
+                </c:pt>
+                <c:pt idx="657">
+                  <c:v>0.0468521229868228</c:v>
+                </c:pt>
+                <c:pt idx="658">
+                  <c:v>0.0292825768667642</c:v>
+                </c:pt>
+                <c:pt idx="659">
+                  <c:v>0.263543191800878</c:v>
+                </c:pt>
+                <c:pt idx="660">
+                  <c:v>0.0351390922401171</c:v>
+                </c:pt>
+                <c:pt idx="661">
+                  <c:v>0.213762811127379</c:v>
+                </c:pt>
+                <c:pt idx="662">
+                  <c:v>0.068814055636896</c:v>
+                </c:pt>
+                <c:pt idx="663">
+                  <c:v>0.027818448023426</c:v>
+                </c:pt>
+                <c:pt idx="664">
+                  <c:v>0.171303074670571</c:v>
+                </c:pt>
+                <c:pt idx="665">
+                  <c:v>0.0322108345534407</c:v>
+                </c:pt>
+                <c:pt idx="666">
+                  <c:v>0.120058565153733</c:v>
+                </c:pt>
+                <c:pt idx="667">
+                  <c:v>0.0366032210834553</c:v>
+                </c:pt>
+                <c:pt idx="668">
+                  <c:v>0.0805270863836017</c:v>
+                </c:pt>
+                <c:pt idx="669">
+                  <c:v>0.0805270863836017</c:v>
+                </c:pt>
+                <c:pt idx="670">
+                  <c:v>0.0351390922401171</c:v>
+                </c:pt>
+                <c:pt idx="671">
+                  <c:v>0.0424597364568082</c:v>
+                </c:pt>
+                <c:pt idx="672">
+                  <c:v>0.0380673499267935</c:v>
+                </c:pt>
+                <c:pt idx="673">
+                  <c:v>0.0322108345534407</c:v>
+                </c:pt>
+                <c:pt idx="674">
+                  <c:v>0.0863836017569546</c:v>
+                </c:pt>
+                <c:pt idx="675">
+                  <c:v>0.0292825768667642</c:v>
+                </c:pt>
+                <c:pt idx="676">
+                  <c:v>0.0497803806734992</c:v>
+                </c:pt>
+                <c:pt idx="677">
+                  <c:v>0.0571010248901903</c:v>
+                </c:pt>
+                <c:pt idx="678">
+                  <c:v>0.0322108345534407</c:v>
+                </c:pt>
+                <c:pt idx="679">
+                  <c:v>0.0541727672035139</c:v>
+                </c:pt>
+                <c:pt idx="680">
+                  <c:v>0.0424597364568082</c:v>
+                </c:pt>
+                <c:pt idx="681">
+                  <c:v>0.0424597364568082</c:v>
+                </c:pt>
+                <c:pt idx="682">
+                  <c:v>0.0366032210834553</c:v>
+                </c:pt>
+                <c:pt idx="683">
+                  <c:v>0.0629575402635432</c:v>
+                </c:pt>
+                <c:pt idx="684">
+                  <c:v>0.0761346998535871</c:v>
+                </c:pt>
+                <c:pt idx="685">
+                  <c:v>0.0307467057101024</c:v>
+                </c:pt>
+                <c:pt idx="686">
+                  <c:v>0.341142020497803</c:v>
+                </c:pt>
+                <c:pt idx="687">
+                  <c:v>0.0292825768667642</c:v>
+                </c:pt>
+                <c:pt idx="688">
+                  <c:v>0.0746705710102489</c:v>
+                </c:pt>
+                <c:pt idx="689">
+                  <c:v>0.0307467057101024</c:v>
+                </c:pt>
+                <c:pt idx="690">
+                  <c:v>0.0380673499267935</c:v>
+                </c:pt>
+                <c:pt idx="691">
+                  <c:v>0.349926793557833</c:v>
+                </c:pt>
+                <c:pt idx="692">
+                  <c:v>0.0775988286969253</c:v>
+                </c:pt>
+                <c:pt idx="693">
+                  <c:v>0.137628111273792</c:v>
+                </c:pt>
+                <c:pt idx="694">
+                  <c:v>0.0409956076134699</c:v>
+                </c:pt>
+                <c:pt idx="695">
+                  <c:v>0.0571010248901903</c:v>
+                </c:pt>
+                <c:pt idx="696">
+                  <c:v>0.048316251830161</c:v>
+                </c:pt>
+                <c:pt idx="697">
+                  <c:v>0.0322108345534407</c:v>
+                </c:pt>
+                <c:pt idx="698">
+                  <c:v>0.0937042459736456</c:v>
+                </c:pt>
+                <c:pt idx="699">
+                  <c:v>0.0263543191800878</c:v>
+                </c:pt>
+                <c:pt idx="700">
+                  <c:v>0.101024890190336</c:v>
+                </c:pt>
+                <c:pt idx="701">
+                  <c:v>0.0292825768667642</c:v>
+                </c:pt>
+                <c:pt idx="702">
+                  <c:v>0.0380673499267935</c:v>
+                </c:pt>
+                <c:pt idx="703">
+                  <c:v>0.0439238653001464</c:v>
+                </c:pt>
+                <c:pt idx="704">
+                  <c:v>0.0439238653001464</c:v>
+                </c:pt>
+                <c:pt idx="705">
+                  <c:v>0.0585651537335285</c:v>
+                </c:pt>
+                <c:pt idx="706">
+                  <c:v>0.0336749633967789</c:v>
+                </c:pt>
+                <c:pt idx="707">
+                  <c:v>0.0527086383601757</c:v>
+                </c:pt>
+                <c:pt idx="708">
+                  <c:v>0.0527086383601757</c:v>
+                </c:pt>
+                <c:pt idx="709">
+                  <c:v>0.0424597364568082</c:v>
+                </c:pt>
+                <c:pt idx="710">
+                  <c:v>0.0834553440702781</c:v>
+                </c:pt>
+                <c:pt idx="711">
+                  <c:v>0.0761346998535871</c:v>
+                </c:pt>
+                <c:pt idx="712">
+                  <c:v>0.0292825768667642</c:v>
+                </c:pt>
+                <c:pt idx="713">
+                  <c:v>0.153733528550512</c:v>
+                </c:pt>
+                <c:pt idx="714">
+                  <c:v>0.068814055636896</c:v>
+                </c:pt>
+                <c:pt idx="715">
+                  <c:v>0.0248901903367496</c:v>
+                </c:pt>
+                <c:pt idx="716">
+                  <c:v>0.136163982430453</c:v>
+                </c:pt>
+                <c:pt idx="717">
+                  <c:v>0.0351390922401171</c:v>
+                </c:pt>
+                <c:pt idx="718">
+                  <c:v>0.0453879941434846</c:v>
+                </c:pt>
+                <c:pt idx="719">
+                  <c:v>0.0409956076134699</c:v>
+                </c:pt>
+                <c:pt idx="720">
+                  <c:v>0.0307467057101024</c:v>
+                </c:pt>
+                <c:pt idx="721">
+                  <c:v>0.348462664714494</c:v>
+                </c:pt>
+                <c:pt idx="722">
+                  <c:v>0.0292825768667642</c:v>
+                </c:pt>
+                <c:pt idx="723">
+                  <c:v>0.0322108345534407</c:v>
+                </c:pt>
+                <c:pt idx="724">
+                  <c:v>0.31918008784773</c:v>
+                </c:pt>
+                <c:pt idx="725">
+                  <c:v>0.0409956076134699</c:v>
+                </c:pt>
+                <c:pt idx="726">
+                  <c:v>0.0673499267935578</c:v>
+                </c:pt>
+                <c:pt idx="727">
+                  <c:v>0.027818448023426</c:v>
+                </c:pt>
+                <c:pt idx="728">
+                  <c:v>0.0951683748169839</c:v>
+                </c:pt>
+                <c:pt idx="729">
+                  <c:v>0.0512445095168374</c:v>
+                </c:pt>
+                <c:pt idx="730">
+                  <c:v>0.0380673499267935</c:v>
+                </c:pt>
+                <c:pt idx="731">
+                  <c:v>0.0556368960468521</c:v>
+                </c:pt>
+                <c:pt idx="732">
+                  <c:v>0.027818448023426</c:v>
+                </c:pt>
+                <c:pt idx="733">
+                  <c:v>0.0849194729136164</c:v>
+                </c:pt>
+                <c:pt idx="734">
+                  <c:v>0.0366032210834553</c:v>
+                </c:pt>
+                <c:pt idx="735">
+                  <c:v>0.0336749633967789</c:v>
+                </c:pt>
+                <c:pt idx="736">
+                  <c:v>0.0351390922401171</c:v>
+                </c:pt>
+                <c:pt idx="737">
+                  <c:v>0.0307467057101024</c:v>
+                </c:pt>
+                <c:pt idx="738">
+                  <c:v>0.336749633967789</c:v>
+                </c:pt>
+                <c:pt idx="739">
+                  <c:v>0.0322108345534407</c:v>
+                </c:pt>
+                <c:pt idx="740">
+                  <c:v>0.0366032210834553</c:v>
+                </c:pt>
+                <c:pt idx="741">
+                  <c:v>0.0351390922401171</c:v>
+                </c:pt>
+                <c:pt idx="742">
+                  <c:v>0.0439238653001464</c:v>
+                </c:pt>
+                <c:pt idx="743">
+                  <c:v>0.0292825768667642</c:v>
+                </c:pt>
+                <c:pt idx="744">
+                  <c:v>0.306002928257686</c:v>
+                </c:pt>
+                <c:pt idx="745">
+                  <c:v>0.0336749633967789</c:v>
+                </c:pt>
+                <c:pt idx="746">
+                  <c:v>0.0366032210834553</c:v>
+                </c:pt>
+                <c:pt idx="747">
+                  <c:v>0.349926793557833</c:v>
+                </c:pt>
+                <c:pt idx="748">
+                  <c:v>0.0395314787701317</c:v>
+                </c:pt>
+                <c:pt idx="749">
+                  <c:v>0.342606149341142</c:v>
+                </c:pt>
+                <c:pt idx="750">
+                  <c:v>0.0351390922401171</c:v>
+                </c:pt>
+                <c:pt idx="751">
+                  <c:v>0.068814055636896</c:v>
+                </c:pt>
+                <c:pt idx="752">
+                  <c:v>0.146412884333821</c:v>
+                </c:pt>
+                <c:pt idx="753">
+                  <c:v>0.0424597364568082</c:v>
+                </c:pt>
+                <c:pt idx="754">
+                  <c:v>0.0380673499267935</c:v>
+                </c:pt>
+                <c:pt idx="755">
+                  <c:v>0.0409956076134699</c:v>
+                </c:pt>
+                <c:pt idx="756">
+                  <c:v>0.0263543191800878</c:v>
+                </c:pt>
+                <c:pt idx="757">
+                  <c:v>0.288433382137628</c:v>
+                </c:pt>
+                <c:pt idx="758">
+                  <c:v>0.0366032210834553</c:v>
+                </c:pt>
+                <c:pt idx="759">
+                  <c:v>0.0907759882869692</c:v>
+                </c:pt>
+                <c:pt idx="760">
+                  <c:v>0.0322108345534407</c:v>
+                </c:pt>
+                <c:pt idx="761">
+                  <c:v>0.250366032210834</c:v>
+                </c:pt>
+                <c:pt idx="762">
+                  <c:v>0.0292825768667642</c:v>
+                </c:pt>
+                <c:pt idx="763">
+                  <c:v>0.281112737920937</c:v>
+                </c:pt>
+                <c:pt idx="764">
+                  <c:v>0.0439238653001464</c:v>
+                </c:pt>
+                <c:pt idx="765">
+                  <c:v>0.0424597364568082</c:v>
+                </c:pt>
+                <c:pt idx="766">
+                  <c:v>0.0453879941434846</c:v>
+                </c:pt>
+                <c:pt idx="767">
+                  <c:v>0.0307467057101024</c:v>
+                </c:pt>
+                <c:pt idx="768">
+                  <c:v>0.0571010248901903</c:v>
+                </c:pt>
+                <c:pt idx="769">
+                  <c:v>0.0248901903367496</c:v>
+                </c:pt>
+                <c:pt idx="770">
+                  <c:v>0.0819912152269399</c:v>
+                </c:pt>
+                <c:pt idx="771">
+                  <c:v>0.0322108345534407</c:v>
+                </c:pt>
+                <c:pt idx="772">
+                  <c:v>0.0336749633967789</c:v>
+                </c:pt>
+                <c:pt idx="773">
+                  <c:v>0.349926793557833</c:v>
+                </c:pt>
+                <c:pt idx="774">
+                  <c:v>0.0292825768667642</c:v>
+                </c:pt>
+                <c:pt idx="775">
+                  <c:v>0.0571010248901903</c:v>
+                </c:pt>
+                <c:pt idx="776">
+                  <c:v>0.0424597364568082</c:v>
+                </c:pt>
+                <c:pt idx="777">
+                  <c:v>0.0234260614934114</c:v>
+                </c:pt>
+                <c:pt idx="778">
+                  <c:v>0.068814055636896</c:v>
+                </c:pt>
+                <c:pt idx="779">
+                  <c:v>0.0322108345534407</c:v>
+                </c:pt>
+                <c:pt idx="780">
+                  <c:v>0.0366032210834553</c:v>
+                </c:pt>
+                <c:pt idx="781">
+                  <c:v>0.349926793557833</c:v>
+                </c:pt>
+                <c:pt idx="782">
+                  <c:v>0.027818448023426</c:v>
+                </c:pt>
+                <c:pt idx="783">
+                  <c:v>0.0951683748169839</c:v>
+                </c:pt>
+                <c:pt idx="784">
+                  <c:v>0.0585651537335285</c:v>
+                </c:pt>
+                <c:pt idx="785">
+                  <c:v>0.0307467057101024</c:v>
+                </c:pt>
+                <c:pt idx="786">
+                  <c:v>0.0614934114202049</c:v>
+                </c:pt>
+                <c:pt idx="787">
+                  <c:v>0.0322108345534407</c:v>
+                </c:pt>
+                <c:pt idx="788">
+                  <c:v>0.1800878477306</c:v>
+                </c:pt>
+                <c:pt idx="789">
+                  <c:v>0.027818448023426</c:v>
+                </c:pt>
+                <c:pt idx="790">
+                  <c:v>0.199121522693997</c:v>
+                </c:pt>
+                <c:pt idx="791">
+                  <c:v>0.0409956076134699</c:v>
+                </c:pt>
+                <c:pt idx="792">
+                  <c:v>0.0322108345534407</c:v>
+                </c:pt>
+                <c:pt idx="793">
+                  <c:v>0.349926793557833</c:v>
+                </c:pt>
+                <c:pt idx="794">
+                  <c:v>0.0614934114202049</c:v>
+                </c:pt>
+                <c:pt idx="795">
+                  <c:v>0.0395314787701317</c:v>
+                </c:pt>
+                <c:pt idx="796">
+                  <c:v>0.0395314787701317</c:v>
+                </c:pt>
+                <c:pt idx="797">
+                  <c:v>0.0439238653001464</c:v>
+                </c:pt>
+                <c:pt idx="798">
+                  <c:v>0.0336749633967789</c:v>
+                </c:pt>
+                <c:pt idx="799">
+                  <c:v>0.325036603221083</c:v>
+                </c:pt>
+                <c:pt idx="800">
+                  <c:v>0.0336749633967789</c:v>
+                </c:pt>
+                <c:pt idx="801">
+                  <c:v>0.068814055636896</c:v>
+                </c:pt>
+                <c:pt idx="802">
+                  <c:v>0.0248901903367496</c:v>
+                </c:pt>
+                <c:pt idx="803">
+                  <c:v>0.0644216691068814</c:v>
+                </c:pt>
+                <c:pt idx="804">
+                  <c:v>0.0263543191800878</c:v>
+                </c:pt>
+                <c:pt idx="805">
+                  <c:v>0.311859443631039</c:v>
+                </c:pt>
+                <c:pt idx="806">
+                  <c:v>0.0453879941434846</c:v>
+                </c:pt>
+                <c:pt idx="807">
+                  <c:v>0.137628111273792</c:v>
+                </c:pt>
+                <c:pt idx="808">
+                  <c:v>0.0263543191800878</c:v>
+                </c:pt>
+                <c:pt idx="809">
+                  <c:v>0.0658857979502196</c:v>
+                </c:pt>
+                <c:pt idx="810">
+                  <c:v>0.0336749633967789</c:v>
+                </c:pt>
+                <c:pt idx="811">
+                  <c:v>0.0322108345534407</c:v>
+                </c:pt>
+                <c:pt idx="812">
+                  <c:v>0.0614934114202049</c:v>
+                </c:pt>
+                <c:pt idx="813">
+                  <c:v>0.0234260614934114</c:v>
+                </c:pt>
+                <c:pt idx="814">
+                  <c:v>0.128843338213762</c:v>
+                </c:pt>
+                <c:pt idx="815">
+                  <c:v>0.349926793557833</c:v>
+                </c:pt>
+                <c:pt idx="816">
+                  <c:v>0.0395314787701317</c:v>
+                </c:pt>
+                <c:pt idx="817">
+                  <c:v>0.0834553440702781</c:v>
+                </c:pt>
+                <c:pt idx="818">
+                  <c:v>0.0966325036603221</c:v>
+                </c:pt>
+                <c:pt idx="819">
+                  <c:v>0.0366032210834553</c:v>
+                </c:pt>
+                <c:pt idx="820">
+                  <c:v>0.272327964860907</c:v>
+                </c:pt>
+                <c:pt idx="821">
+                  <c:v>0.0644216691068814</c:v>
+                </c:pt>
+                <c:pt idx="822">
+                  <c:v>0.140556368960468</c:v>
+                </c:pt>
+                <c:pt idx="823">
+                  <c:v>0.0746705710102489</c:v>
+                </c:pt>
+                <c:pt idx="824">
+                  <c:v>0.0439238653001464</c:v>
+                </c:pt>
+                <c:pt idx="825">
+                  <c:v>0.19619326500732</c:v>
+                </c:pt>
+                <c:pt idx="826">
+                  <c:v>0.0497803806734992</c:v>
+                </c:pt>
+                <c:pt idx="827">
+                  <c:v>0.0995607613469985</c:v>
+                </c:pt>
+                <c:pt idx="828">
+                  <c:v>0.0746705710102489</c:v>
+                </c:pt>
+                <c:pt idx="829">
+                  <c:v>0.0380673499267935</c:v>
+                </c:pt>
+                <c:pt idx="830">
+                  <c:v>0.0644216691068814</c:v>
+                </c:pt>
+                <c:pt idx="831">
+                  <c:v>0.0629575402635432</c:v>
+                </c:pt>
+                <c:pt idx="832">
+                  <c:v>0.0424597364568082</c:v>
+                </c:pt>
+                <c:pt idx="833">
+                  <c:v>0.22108345534407</c:v>
+                </c:pt>
+                <c:pt idx="834">
+                  <c:v>0.0322108345534407</c:v>
+                </c:pt>
+                <c:pt idx="835">
+                  <c:v>0.250366032210834</c:v>
+                </c:pt>
+                <c:pt idx="836">
+                  <c:v>0.0395314787701317</c:v>
+                </c:pt>
+                <c:pt idx="837">
+                  <c:v>0.149341142020497</c:v>
+                </c:pt>
+                <c:pt idx="838">
+                  <c:v>0.0380673499267935</c:v>
+                </c:pt>
+                <c:pt idx="839">
+                  <c:v>0.193265007320644</c:v>
+                </c:pt>
+                <c:pt idx="840">
+                  <c:v>0.0351390922401171</c:v>
+                </c:pt>
+                <c:pt idx="841">
+                  <c:v>0.235724743777452</c:v>
+                </c:pt>
+                <c:pt idx="842">
+                  <c:v>0.048316251830161</c:v>
+                </c:pt>
+                <c:pt idx="843">
+                  <c:v>0.0702781844802342</c:v>
+                </c:pt>
+                <c:pt idx="844">
+                  <c:v>0.0336749633967789</c:v>
+                </c:pt>
+                <c:pt idx="845">
+                  <c:v>0.143484626647144</c:v>
+                </c:pt>
+                <c:pt idx="846">
+                  <c:v>0.0600292825768667</c:v>
+                </c:pt>
+                <c:pt idx="847">
+                  <c:v>0.0453879941434846</c:v>
+                </c:pt>
+                <c:pt idx="848">
+                  <c:v>0.346998535871156</c:v>
+                </c:pt>
+                <c:pt idx="849">
+                  <c:v>0.0424597364568082</c:v>
+                </c:pt>
+                <c:pt idx="850">
+                  <c:v>0.150805270863836</c:v>
+                </c:pt>
+                <c:pt idx="851">
+                  <c:v>0.0585651537335285</c:v>
+                </c:pt>
+                <c:pt idx="852">
+                  <c:v>0.0746705710102489</c:v>
+                </c:pt>
+                <c:pt idx="853">
+                  <c:v>0.0702781844802342</c:v>
+                </c:pt>
+                <c:pt idx="854">
+                  <c:v>0.0439238653001464</c:v>
+                </c:pt>
+                <c:pt idx="855">
+                  <c:v>0.0732064421669106</c:v>
+                </c:pt>
+                <c:pt idx="856">
+                  <c:v>0.0409956076134699</c:v>
+                </c:pt>
+                <c:pt idx="857">
+                  <c:v>0.068814055636896</c:v>
+                </c:pt>
+                <c:pt idx="858">
+                  <c:v>0.212298682284041</c:v>
+                </c:pt>
+                <c:pt idx="859">
+                  <c:v>0.0395314787701317</c:v>
+                </c:pt>
+                <c:pt idx="860">
+                  <c:v>0.0702781844802342</c:v>
+                </c:pt>
+                <c:pt idx="861">
+                  <c:v>0.0351390922401171</c:v>
+                </c:pt>
+                <c:pt idx="862">
+                  <c:v>0.121522693997071</c:v>
+                </c:pt>
+                <c:pt idx="863">
+                  <c:v>0.349926793557833</c:v>
+                </c:pt>
+                <c:pt idx="864">
+                  <c:v>0.106881405563689</c:v>
+                </c:pt>
+                <c:pt idx="865">
+                  <c:v>0.0439238653001464</c:v>
+                </c:pt>
+                <c:pt idx="866">
+                  <c:v>0.224011713030746</c:v>
+                </c:pt>
+                <c:pt idx="867">
+                  <c:v>0.0424597364568082</c:v>
+                </c:pt>
+                <c:pt idx="868">
+                  <c:v>0.133235724743777</c:v>
+                </c:pt>
+                <c:pt idx="869">
+                  <c:v>0.0497803806734992</c:v>
+                </c:pt>
+                <c:pt idx="870">
+                  <c:v>0.0775988286969253</c:v>
+                </c:pt>
+                <c:pt idx="871">
+                  <c:v>0.0424597364568082</c:v>
+                </c:pt>
+                <c:pt idx="872">
+                  <c:v>0.245973645680819</c:v>
+                </c:pt>
+                <c:pt idx="873">
+                  <c:v>0.0439238653001464</c:v>
+                </c:pt>
+                <c:pt idx="874">
+                  <c:v>0.187408491947291</c:v>
+                </c:pt>
+                <c:pt idx="875">
+                  <c:v>0.0673499267935578</c:v>
+                </c:pt>
+                <c:pt idx="876">
+                  <c:v>0.136163982430453</c:v>
+                </c:pt>
+                <c:pt idx="877">
+                  <c:v>0.0658857979502196</c:v>
+                </c:pt>
+                <c:pt idx="878">
+                  <c:v>0.0453879941434846</c:v>
+                </c:pt>
+                <c:pt idx="879">
+                  <c:v>0.0805270863836017</c:v>
+                </c:pt>
+                <c:pt idx="880">
+                  <c:v>0.0541727672035139</c:v>
+                </c:pt>
+                <c:pt idx="881">
+                  <c:v>0.166910688140556</c:v>
+                </c:pt>
+                <c:pt idx="882">
+                  <c:v>0.0644216691068814</c:v>
+                </c:pt>
+                <c:pt idx="883">
+                  <c:v>0.0351390922401171</c:v>
+                </c:pt>
+                <c:pt idx="884">
+                  <c:v>0.112737920937042</c:v>
+                </c:pt>
+                <c:pt idx="885">
+                  <c:v>0.0366032210834553</c:v>
+                </c:pt>
+                <c:pt idx="886">
+                  <c:v>0.0351390922401171</c:v>
+                </c:pt>
+                <c:pt idx="887">
+                  <c:v>0.165446559297218</c:v>
+                </c:pt>
+                <c:pt idx="888">
+                  <c:v>0.0307467057101024</c:v>
+                </c:pt>
+                <c:pt idx="889">
+                  <c:v>0.125915080527086</c:v>
+                </c:pt>
+                <c:pt idx="890">
+                  <c:v>0.0307467057101024</c:v>
+                </c:pt>
+                <c:pt idx="891">
+                  <c:v>0.0805270863836017</c:v>
+                </c:pt>
+                <c:pt idx="892">
+                  <c:v>0.0366032210834553</c:v>
+                </c:pt>
+                <c:pt idx="893">
+                  <c:v>0.0497803806734992</c:v>
+                </c:pt>
+                <c:pt idx="894">
+                  <c:v>0.0322108345534407</c:v>
+                </c:pt>
+                <c:pt idx="895">
+                  <c:v>0.0673499267935578</c:v>
+                </c:pt>
+                <c:pt idx="896">
+                  <c:v>0.0322108345534407</c:v>
+                </c:pt>
+                <c:pt idx="897">
+                  <c:v>0.068814055636896</c:v>
+                </c:pt>
+                <c:pt idx="898">
+                  <c:v>0.0556368960468521</c:v>
+                </c:pt>
+                <c:pt idx="899">
+                  <c:v>0.0292825768667642</c:v>
+                </c:pt>
+                <c:pt idx="900">
+                  <c:v>0.197657393850658</c:v>
+                </c:pt>
+                <c:pt idx="901">
+                  <c:v>0.0746705710102489</c:v>
+                </c:pt>
+                <c:pt idx="902">
+                  <c:v>0.0322108345534407</c:v>
+                </c:pt>
+                <c:pt idx="903">
+                  <c:v>0.0790629575402635</c:v>
+                </c:pt>
+                <c:pt idx="904">
+                  <c:v>0.0380673499267935</c:v>
+                </c:pt>
+                <c:pt idx="905">
+                  <c:v>0.068814055636896</c:v>
+                </c:pt>
+                <c:pt idx="906">
+                  <c:v>0.0395314787701317</c:v>
+                </c:pt>
+                <c:pt idx="907">
+                  <c:v>0.0424597364568082</c:v>
+                </c:pt>
+                <c:pt idx="908">
+                  <c:v>0.0702781844802342</c:v>
+                </c:pt>
+                <c:pt idx="909">
+                  <c:v>0.0322108345534407</c:v>
+                </c:pt>
+                <c:pt idx="910">
+                  <c:v>0.0644216691068814</c:v>
+                </c:pt>
+                <c:pt idx="911">
+                  <c:v>0.0336749633967789</c:v>
+                </c:pt>
+                <c:pt idx="912">
+                  <c:v>0.168374816983894</c:v>
+                </c:pt>
+                <c:pt idx="913">
+                  <c:v>0.0322108345534407</c:v>
+                </c:pt>
+                <c:pt idx="914">
+                  <c:v>0.0790629575402635</c:v>
+                </c:pt>
+                <c:pt idx="915">
+                  <c:v>0.0512445095168374</c:v>
+                </c:pt>
+                <c:pt idx="916">
+                  <c:v>0.0585651537335285</c:v>
+                </c:pt>
+                <c:pt idx="917">
+                  <c:v>0.0644216691068814</c:v>
+                </c:pt>
+                <c:pt idx="918">
+                  <c:v>0.0263543191800878</c:v>
+                </c:pt>
+                <c:pt idx="919">
+                  <c:v>0.156661786237188</c:v>
+                </c:pt>
+                <c:pt idx="920">
+                  <c:v>0.0219619326500732</c:v>
+                </c:pt>
+                <c:pt idx="921">
+                  <c:v>0.279648609077598</c:v>
+                </c:pt>
+                <c:pt idx="922">
+                  <c:v>0.0395314787701317</c:v>
+                </c:pt>
+                <c:pt idx="923">
+                  <c:v>0.048316251830161</c:v>
+                </c:pt>
+                <c:pt idx="924">
+                  <c:v>0.0863836017569546</c:v>
+                </c:pt>
+                <c:pt idx="925">
+                  <c:v>0.0292825768667642</c:v>
+                </c:pt>
+                <c:pt idx="926">
+                  <c:v>0.0863836017569546</c:v>
+                </c:pt>
+                <c:pt idx="927">
+                  <c:v>0.0292825768667642</c:v>
+                </c:pt>
+                <c:pt idx="928">
+                  <c:v>0.282576866764275</c:v>
+                </c:pt>
+                <c:pt idx="929">
+                  <c:v>0.0336749633967789</c:v>
+                </c:pt>
+                <c:pt idx="930">
+                  <c:v>0.106881405563689</c:v>
+                </c:pt>
+                <c:pt idx="931">
+                  <c:v>0.0351390922401171</c:v>
+                </c:pt>
+                <c:pt idx="932">
+                  <c:v>0.0439238653001464</c:v>
+                </c:pt>
+                <c:pt idx="933">
+                  <c:v>0.0527086383601757</c:v>
+                </c:pt>
+                <c:pt idx="934">
+                  <c:v>0.0351390922401171</c:v>
+                </c:pt>
+                <c:pt idx="935">
+                  <c:v>0.0966325036603221</c:v>
+                </c:pt>
+                <c:pt idx="936">
+                  <c:v>0.0336749633967789</c:v>
+                </c:pt>
+                <c:pt idx="937">
+                  <c:v>0.0746705710102489</c:v>
+                </c:pt>
+                <c:pt idx="938">
+                  <c:v>0.0380673499267935</c:v>
+                </c:pt>
+                <c:pt idx="939">
+                  <c:v>0.171303074670571</c:v>
+                </c:pt>
+                <c:pt idx="940">
+                  <c:v>0.0966325036603221</c:v>
+                </c:pt>
+                <c:pt idx="941">
+                  <c:v>0.0439238653001464</c:v>
+                </c:pt>
+                <c:pt idx="942">
+                  <c:v>0.0468521229868228</c:v>
+                </c:pt>
+                <c:pt idx="943">
+                  <c:v>0.0351390922401171</c:v>
+                </c:pt>
+                <c:pt idx="944">
+                  <c:v>0.0424597364568082</c:v>
+                </c:pt>
+                <c:pt idx="945">
+                  <c:v>0.0600292825768667</c:v>
+                </c:pt>
+                <c:pt idx="946">
+                  <c:v>0.0600292825768667</c:v>
+                </c:pt>
+                <c:pt idx="947">
+                  <c:v>0.0717423133235724</c:v>
+                </c:pt>
+                <c:pt idx="948">
+                  <c:v>0.0322108345534407</c:v>
+                </c:pt>
+                <c:pt idx="949">
+                  <c:v>0.0951683748169839</c:v>
+                </c:pt>
+                <c:pt idx="950">
+                  <c:v>0.0263543191800878</c:v>
+                </c:pt>
+                <c:pt idx="951">
+                  <c:v>0.0658857979502196</c:v>
+                </c:pt>
+                <c:pt idx="952">
+                  <c:v>0.0571010248901903</c:v>
+                </c:pt>
+                <c:pt idx="953">
+                  <c:v>0.0292825768667642</c:v>
+                </c:pt>
+                <c:pt idx="954">
+                  <c:v>0.0468521229868228</c:v>
+                </c:pt>
+                <c:pt idx="955">
+                  <c:v>0.0395314787701317</c:v>
+                </c:pt>
+                <c:pt idx="956">
+                  <c:v>0.048316251830161</c:v>
+                </c:pt>
+                <c:pt idx="957">
+                  <c:v>0.0322108345534407</c:v>
+                </c:pt>
+                <c:pt idx="958">
+                  <c:v>0.0336749633967789</c:v>
+                </c:pt>
+                <c:pt idx="959">
+                  <c:v>0.0600292825768667</c:v>
+                </c:pt>
+                <c:pt idx="960">
+                  <c:v>0.0263543191800878</c:v>
+                </c:pt>
+                <c:pt idx="961">
+                  <c:v>0.0732064421669106</c:v>
+                </c:pt>
+                <c:pt idx="962">
+                  <c:v>0.0292825768667642</c:v>
+                </c:pt>
+                <c:pt idx="963">
+                  <c:v>0.0366032210834553</c:v>
+                </c:pt>
+                <c:pt idx="964">
+                  <c:v>0.0512445095168374</c:v>
+                </c:pt>
+                <c:pt idx="965">
+                  <c:v>0.130307467057101</c:v>
+                </c:pt>
+                <c:pt idx="966">
+                  <c:v>0.0585651537335285</c:v>
+                </c:pt>
+                <c:pt idx="967">
+                  <c:v>0.0234260614934114</c:v>
+                </c:pt>
+                <c:pt idx="968">
+                  <c:v>0.256222547584187</c:v>
+                </c:pt>
+                <c:pt idx="969">
+                  <c:v>0.027818448023426</c:v>
+                </c:pt>
+                <c:pt idx="970">
+                  <c:v>0.0409956076134699</c:v>
+                </c:pt>
+                <c:pt idx="971">
+                  <c:v>0.0248901903367496</c:v>
+                </c:pt>
+                <c:pt idx="972">
+                  <c:v>0.225475841874084</c:v>
+                </c:pt>
+                <c:pt idx="973">
+                  <c:v>0.0395314787701317</c:v>
+                </c:pt>
+                <c:pt idx="974">
+                  <c:v>0.0292825768667642</c:v>
+                </c:pt>
+                <c:pt idx="975">
+                  <c:v>0.238653001464128</c:v>
+                </c:pt>
+                <c:pt idx="976">
+                  <c:v>0.027818448023426</c:v>
+                </c:pt>
+                <c:pt idx="977">
+                  <c:v>0.0556368960468521</c:v>
+                </c:pt>
+                <c:pt idx="978">
+                  <c:v>0.349926793557833</c:v>
+                </c:pt>
+                <c:pt idx="979">
+                  <c:v>0.0292825768667642</c:v>
+                </c:pt>
+                <c:pt idx="980">
+                  <c:v>0.0702781844802342</c:v>
+                </c:pt>
+                <c:pt idx="981">
+                  <c:v>0.027818448023426</c:v>
+                </c:pt>
+                <c:pt idx="982">
+                  <c:v>0.178623718887262</c:v>
+                </c:pt>
+                <c:pt idx="983">
+                  <c:v>0.0336749633967789</c:v>
+                </c:pt>
+                <c:pt idx="984">
+                  <c:v>0.0409956076134699</c:v>
+                </c:pt>
+                <c:pt idx="985">
+                  <c:v>0.284040995607613</c:v>
+                </c:pt>
+                <c:pt idx="986">
+                  <c:v>0.0351390922401171</c:v>
+                </c:pt>
+                <c:pt idx="987">
+                  <c:v>0.153733528550512</c:v>
+                </c:pt>
+                <c:pt idx="988">
+                  <c:v>0.0366032210834553</c:v>
+                </c:pt>
+                <c:pt idx="989">
+                  <c:v>0.0863836017569546</c:v>
+                </c:pt>
+                <c:pt idx="990">
+                  <c:v>0.0336749633967789</c:v>
+                </c:pt>
+                <c:pt idx="991">
+                  <c:v>0.166910688140556</c:v>
+                </c:pt>
+                <c:pt idx="992">
+                  <c:v>0.0468521229868228</c:v>
+                </c:pt>
+                <c:pt idx="993">
+                  <c:v>0.0307467057101024</c:v>
+                </c:pt>
+                <c:pt idx="994">
+                  <c:v>0.193265007320644</c:v>
+                </c:pt>
+                <c:pt idx="995">
+                  <c:v>0.0322108345534407</c:v>
+                </c:pt>
+                <c:pt idx="996">
+                  <c:v>0.111273792093704</c:v>
+                </c:pt>
+                <c:pt idx="997">
+                  <c:v>0.0409956076134699</c:v>
+                </c:pt>
+                <c:pt idx="998">
+                  <c:v>0.0336749633967789</c:v>
+                </c:pt>
+                <c:pt idx="999">
+                  <c:v>0.0468521229868228</c:v>
+                </c:pt>
+              </c:numCache>
+            </c:numRef>
+          </c:val>
+          <c:smooth val="0"/>
+        </c:ser>
+        <c:dLbls>
+          <c:showLegendKey val="0"/>
+          <c:showVal val="0"/>
+          <c:showCatName val="0"/>
+          <c:showSerName val="0"/>
+          <c:showPercent val="0"/>
+          <c:showBubbleSize val="0"/>
+        </c:dLbls>
+        <c:marker val="1"/>
+        <c:smooth val="0"/>
+        <c:axId val="2141405624"/>
+        <c:axId val="2141959992"/>
+      </c:lineChart>
+      <c:catAx>
+        <c:axId val="2141405624"/>
+        <c:scaling>
+          <c:orientation val="minMax"/>
+        </c:scaling>
+        <c:delete val="0"/>
+        <c:axPos val="b"/>
+        <c:title>
+          <c:tx>
+            <c:rich>
+              <a:bodyPr/>
+              <a:lstStyle/>
+              <a:p>
+                <a:pPr>
+                  <a:defRPr/>
+                </a:pPr>
+                <a:r>
+                  <a:rPr lang="en-US"/>
+                  <a:t>Iteration</a:t>
+                </a:r>
+              </a:p>
+            </c:rich>
+          </c:tx>
+          <c:layout/>
+          <c:overlay val="0"/>
+        </c:title>
+        <c:majorTickMark val="out"/>
+        <c:minorTickMark val="none"/>
+        <c:tickLblPos val="nextTo"/>
+        <c:crossAx val="2141959992"/>
+        <c:crosses val="autoZero"/>
+        <c:auto val="1"/>
+        <c:lblAlgn val="ctr"/>
+        <c:lblOffset val="100"/>
+        <c:noMultiLvlLbl val="0"/>
+      </c:catAx>
+      <c:valAx>
+        <c:axId val="2141959992"/>
+        <c:scaling>
+          <c:orientation val="minMax"/>
+        </c:scaling>
+        <c:delete val="0"/>
+        <c:axPos val="l"/>
+        <c:majorGridlines/>
+        <c:title>
+          <c:tx>
+            <c:rich>
+              <a:bodyPr rot="-5400000" vert="horz"/>
+              <a:lstStyle/>
+              <a:p>
+                <a:pPr>
+                  <a:defRPr/>
+                </a:pPr>
+                <a:r>
+                  <a:rPr lang="en-US"/>
+                  <a:t>Error</a:t>
+                </a:r>
+              </a:p>
+            </c:rich>
+          </c:tx>
+          <c:layout/>
+          <c:overlay val="0"/>
+        </c:title>
+        <c:numFmt formatCode="General" sourceLinked="1"/>
+        <c:majorTickMark val="out"/>
+        <c:minorTickMark val="none"/>
+        <c:tickLblPos val="nextTo"/>
+        <c:crossAx val="2141405624"/>
         <c:crosses val="autoZero"/>
         <c:crossBetween val="between"/>
       </c:valAx>

</xml_diff>